<commit_message>
CP rev4 - Final
</commit_message>
<xml_diff>
--- a/Course Project/Project Writeup.docx
+++ b/Course Project/Project Writeup.docx
@@ -1,6 +1,6 @@
 
 <file path=word/document.xml><?xml version="1.0" encoding="utf-8"?>
-<w:document xmlns:wpc="http://schemas.microsoft.com/office/word/2010/wordprocessingCanvas" xmlns:mc="http://schemas.openxmlformats.org/markup-compatibility/2006" xmlns:o="urn:schemas-microsoft-com:office:office" xmlns:r="http://schemas.openxmlformats.org/officeDocument/2006/relationships" xmlns:m="http://schemas.openxmlformats.org/officeDocument/2006/math" xmlns:v="urn:schemas-microsoft-com:vml" xmlns:wp14="http://schemas.microsoft.com/office/word/2010/wordprocessingDrawing" xmlns:wp="http://schemas.openxmlformats.org/drawingml/2006/wordprocessingDrawing" xmlns:w10="urn:schemas-microsoft-com:office:word" xmlns:w="http://schemas.openxmlformats.org/wordprocessingml/2006/main" xmlns:w14="http://schemas.microsoft.com/office/word/2010/wordml" xmlns:wpg="http://schemas.microsoft.com/office/word/2010/wordprocessingGroup" xmlns:wpi="http://schemas.microsoft.com/office/word/2010/wordprocessingInk" xmlns:wne="http://schemas.microsoft.com/office/word/2006/wordml" xmlns:wps="http://schemas.microsoft.com/office/word/2010/wordprocessingShape" mc:Ignorable="w14 wp14">
+<w:document xmlns:wpc="http://schemas.microsoft.com/office/word/2010/wordprocessingCanvas" xmlns:cx="http://schemas.microsoft.com/office/drawing/2014/chartex" xmlns:cx1="http://schemas.microsoft.com/office/drawing/2015/9/8/chartex" xmlns:cx2="http://schemas.microsoft.com/office/drawing/2015/10/21/chartex" xmlns:cx3="http://schemas.microsoft.com/office/drawing/2016/5/9/chartex" xmlns:cx4="http://schemas.microsoft.com/office/drawing/2016/5/10/chartex" xmlns:cx5="http://schemas.microsoft.com/office/drawing/2016/5/11/chartex" xmlns:cx6="http://schemas.microsoft.com/office/drawing/2016/5/12/chartex" xmlns:cx7="http://schemas.microsoft.com/office/drawing/2016/5/13/chartex" xmlns:cx8="http://schemas.microsoft.com/office/drawing/2016/5/14/chartex" xmlns:mc="http://schemas.openxmlformats.org/markup-compatibility/2006" xmlns:aink="http://schemas.microsoft.com/office/drawing/2016/ink" xmlns:am3d="http://schemas.microsoft.com/office/drawing/2017/model3d" xmlns:o="urn:schemas-microsoft-com:office:office" xmlns:r="http://schemas.openxmlformats.org/officeDocument/2006/relationships" xmlns:m="http://schemas.openxmlformats.org/officeDocument/2006/math" xmlns:v="urn:schemas-microsoft-com:vml" xmlns:wp14="http://schemas.microsoft.com/office/word/2010/wordprocessingDrawing" xmlns:wp="http://schemas.openxmlformats.org/drawingml/2006/wordprocessingDrawing" xmlns:w10="urn:schemas-microsoft-com:office:word" xmlns:w="http://schemas.openxmlformats.org/wordprocessingml/2006/main" xmlns:w14="http://schemas.microsoft.com/office/word/2010/wordml" xmlns:w15="http://schemas.microsoft.com/office/word/2012/wordml" xmlns:w16cid="http://schemas.microsoft.com/office/word/2016/wordml/cid" xmlns:w16se="http://schemas.microsoft.com/office/word/2015/wordml/symex" xmlns:wpg="http://schemas.microsoft.com/office/word/2010/wordprocessingGroup" xmlns:wpi="http://schemas.microsoft.com/office/word/2010/wordprocessingInk" xmlns:wne="http://schemas.microsoft.com/office/word/2006/wordml" xmlns:wps="http://schemas.microsoft.com/office/word/2010/wordprocessingShape" mc:Ignorable="w14 w15 w16se w16cid wp14">
   <w:body>
     <w:p>
       <w:pPr>
@@ -56,7 +56,7 @@
       <w:r>
         <w:t>(</w:t>
       </w:r>
-      <w:hyperlink r:id="rId7" w:history="1">
+      <w:hyperlink r:id="rId6" w:history="1">
         <w:r>
           <w:rPr>
             <w:rStyle w:val="Hyperlink"/>
@@ -67,7 +67,7 @@
       <w:r>
         <w:t xml:space="preserve">) from </w:t>
       </w:r>
-      <w:hyperlink r:id="rId8" w:history="1">
+      <w:hyperlink r:id="rId7" w:history="1">
         <w:r>
           <w:rPr>
             <w:rStyle w:val="Hyperlink"/>
@@ -82,13 +82,22 @@
         <w:t xml:space="preserve">descriptive, predictive, and prescriptive </w:t>
       </w:r>
       <w:r>
-        <w:t xml:space="preserve">analytics to limit engine caused out-of-service (OTS) issues and meet target service levels.  </w:t>
+        <w:t>analytics to limit engine caused out-of-service (OTS) issues and meet target</w:t>
+      </w:r>
+      <w:r>
+        <w:t xml:space="preserve"> engine</w:t>
+      </w:r>
+      <w:r>
+        <w:t xml:space="preserve"> service levels.  </w:t>
       </w:r>
       <w:r>
         <w:t xml:space="preserve">One extreme for these metrics would be either leaving an engine on an aircraft too long where it would fail a post-flight inspection, or perhaps fail during a flight, requiring the engine to be repaired or swapped with a spare before flying again.  This </w:t>
       </w:r>
       <w:r>
-        <w:t>creates many</w:t>
+        <w:t xml:space="preserve">creates </w:t>
+      </w:r>
+      <w:r>
+        <w:t>an</w:t>
       </w:r>
       <w:r>
         <w:t xml:space="preserve"> OTS issue</w:t>
@@ -97,22 +106,43 @@
         <w:t xml:space="preserve"> as the aircraft is grounded and out of service</w:t>
       </w:r>
       <w:r>
-        <w:t xml:space="preserve">.  The other extreme would be </w:t>
-      </w:r>
-      <w:r>
-        <w:t xml:space="preserve">minimize OTS issues by removing engines on a regular basis well before reaching their suggested service life, but this is highly inefficient from engine service time and cost perspectives.  </w:t>
-      </w:r>
-      <w:r>
-        <w:t xml:space="preserve">Having an engine fail a post-flight inspection </w:t>
-      </w:r>
-      <w:r>
-        <w:t>being compounded by</w:t>
+        <w:t xml:space="preserve">.  </w:t>
+      </w:r>
+      <w:r>
+        <w:t>Also, h</w:t>
+      </w:r>
+      <w:r>
+        <w:t xml:space="preserve">aving an engine fail a post-flight inspection </w:t>
+      </w:r>
+      <w:r>
+        <w:t>can be</w:t>
+      </w:r>
+      <w:r>
+        <w:t xml:space="preserve"> compounded by</w:t>
       </w:r>
       <w:r>
         <w:t xml:space="preserve"> n</w:t>
       </w:r>
       <w:r>
-        <w:t xml:space="preserve">ot having a working engine replacement on hand when needed can be a very expensive problem for </w:t>
+        <w:t>ot having a working engine replacement on hand</w:t>
+      </w:r>
+      <w:r>
+        <w:t>,</w:t>
+      </w:r>
+      <w:r>
+        <w:t xml:space="preserve"> </w:t>
+      </w:r>
+      <w:r>
+        <w:t>which leads to</w:t>
+      </w:r>
+      <w:r>
+        <w:t xml:space="preserve"> very expensive problem</w:t>
+      </w:r>
+      <w:r>
+        <w:t>s</w:t>
+      </w:r>
+      <w:r>
+        <w:t xml:space="preserve"> for </w:t>
       </w:r>
       <w:r>
         <w:t>any airline</w:t>
@@ -142,10 +172,31 @@
         <w:t>leads to numerous</w:t>
       </w:r>
       <w:r>
-        <w:t xml:space="preserve"> delayed flights throughout a single or multiple days.</w:t>
-      </w:r>
-      <w:r>
-        <w:t xml:space="preserve">  To help American Airlines combat engine caused OTS and </w:t>
+        <w:t xml:space="preserve"> delayed flights throughout a single</w:t>
+      </w:r>
+      <w:r>
+        <w:t xml:space="preserve"> day</w:t>
+      </w:r>
+      <w:r>
+        <w:t xml:space="preserve"> or multiple days.</w:t>
+      </w:r>
+      <w:r>
+        <w:t xml:space="preserve">  </w:t>
+      </w:r>
+      <w:r>
+        <w:t xml:space="preserve">The other extreme would be minimize OTS issues by </w:t>
+      </w:r>
+      <w:r>
+        <w:t xml:space="preserve">systematically </w:t>
+      </w:r>
+      <w:r>
+        <w:t>removing engines well before reaching their suggested service life. However, such removals are highly inefficient from engine service time and cost perspectives as the airline expects a certain life out of the engine in order reduce costs.</w:t>
+      </w:r>
+      <w:r>
+        <w:t xml:space="preserve">  </w:t>
+      </w:r>
+      <w:r>
+        <w:t xml:space="preserve">To help American Airlines combat engine caused OTS and </w:t>
       </w:r>
       <w:r>
         <w:t xml:space="preserve">yet </w:t>
@@ -166,10 +217,24 @@
         <w:t xml:space="preserve"> analytics m</w:t>
       </w:r>
       <w:r>
-        <w:t>odels were built to focus on engines as a whole, as well as the repairable engine subcomponents</w:t>
-      </w:r>
-      <w:r>
-        <w:t xml:space="preserve"> to allow the airline to make smart decisions on the cost of inventory versus the benefit of meeting targeted service goals</w:t>
+        <w:t>odels were built to focus on</w:t>
+      </w:r>
+      <w:r>
+        <w:t xml:space="preserve"> whole</w:t>
+      </w:r>
+      <w:r>
+        <w:t xml:space="preserve"> engines </w:t>
+      </w:r>
+      <w:bookmarkStart w:id="0" w:name="_GoBack"/>
+      <w:bookmarkEnd w:id="0"/>
+      <w:r>
+        <w:t>as well as the repairable engine subcomponents</w:t>
+      </w:r>
+      <w:r>
+        <w:t>.  These models</w:t>
+      </w:r>
+      <w:r>
+        <w:t xml:space="preserve"> allow the airline to make smart decisions on the cost of inventory versus the benefit of meeting targeted service goals</w:t>
       </w:r>
       <w:r>
         <w:t>.</w:t>
@@ -196,15 +261,7 @@
         <w:tab/>
       </w:r>
       <w:r>
-        <w:t xml:space="preserve">First, descriptive analytics were developed after processing “large sets of historical data to extract the parameters that represent key aspects of the repair </w:t>
-      </w:r>
-      <w:proofErr w:type="gramStart"/>
-      <w:r>
-        <w:t>process,</w:t>
-      </w:r>
-      <w:proofErr w:type="gramEnd"/>
-      <w:r>
-        <w:t xml:space="preserve"> e.g. repair times, scrapping rates, repair probabilities.”  Given the number of </w:t>
+        <w:t xml:space="preserve">First, descriptive analytics were developed after processing “large sets of historical data to extract the parameters that represent key aspects of the repair process, e.g. repair times, scrapping rates, repair probabilities.”  Given the number of </w:t>
       </w:r>
       <w:r>
         <w:t>component</w:t>
@@ -234,156 +291,137 @@
         <w:t xml:space="preserve">be successfully refurbished and those that won’t.  </w:t>
       </w:r>
       <w:r>
-        <w:t xml:space="preserve">SVM’s would work well in this case as the total number of estimated repairable </w:t>
+        <w:t>Logistic Regression could also be used, however, given that we are not looking for the probability of a successful repair just a binary yes/no, using SVM’s seems simpler.</w:t>
+      </w:r>
+      <w:r>
+        <w:t xml:space="preserve">  </w:t>
+      </w:r>
+      <w:r>
+        <w:t>Models would be created to classify the components at multiple</w:t>
+      </w:r>
+      <w:r>
+        <w:t xml:space="preserve"> steps along the repair process by</w:t>
+      </w:r>
+      <w:r>
+        <w:t xml:space="preserve"> </w:t>
+      </w:r>
+      <w:r>
+        <w:t>using</w:t>
+      </w:r>
+      <w:r>
+        <w:t xml:space="preserve"> the </w:t>
       </w:r>
       <w:r>
         <w:t>component</w:t>
       </w:r>
       <w:r>
-        <w:t xml:space="preserve">s available </w:t>
-      </w:r>
-      <w:r>
-        <w:t xml:space="preserve">will be used in successive models.  Logistic Regression could also be </w:t>
-      </w:r>
-      <w:proofErr w:type="gramStart"/>
-      <w:r>
-        <w:t>used,</w:t>
-      </w:r>
-      <w:proofErr w:type="gramEnd"/>
-      <w:r>
-        <w:t xml:space="preserve"> however, given that we are not looking for the probability of a successful repair just a binary yes/no, using SVM’s seems simpler.</w:t>
+        <w:t xml:space="preserve"> </w:t>
+      </w:r>
+      <w:r>
+        <w:lastRenderedPageBreak/>
+        <w:t>specific data up to that point</w:t>
+      </w:r>
+      <w:r>
+        <w:t xml:space="preserve"> as the factors</w:t>
+      </w:r>
+      <w:r>
+        <w:t xml:space="preserve">.  One model could be used on the </w:t>
+      </w:r>
+      <w:r>
+        <w:t>component</w:t>
+      </w:r>
+      <w:r>
+        <w:t xml:space="preserve">s in the backlog </w:t>
+      </w:r>
+      <w:r>
+        <w:t>in order to</w:t>
+      </w:r>
+      <w:r>
+        <w:t xml:space="preserve"> classify </w:t>
+      </w:r>
+      <w:r>
+        <w:t xml:space="preserve">the component </w:t>
+      </w:r>
+      <w:r>
+        <w:t>based on the number of flight hours</w:t>
+      </w:r>
+      <w:r>
+        <w:t xml:space="preserve"> since its last overhaul</w:t>
+      </w:r>
+      <w:r>
+        <w:t>, takeoffs/landings</w:t>
+      </w:r>
+      <w:r>
+        <w:t xml:space="preserve"> </w:t>
+      </w:r>
+      <w:r>
+        <w:t>since its last overhaul</w:t>
+      </w:r>
+      <w:r>
+        <w:t xml:space="preserve">, </w:t>
+      </w:r>
+      <w:r>
+        <w:t xml:space="preserve">hard landings, </w:t>
+      </w:r>
+      <w:r>
+        <w:t>area of the country (e.g. desert sand at certain airports can create more wear)</w:t>
+      </w:r>
+      <w:r>
+        <w:t>, and other service-life type factors</w:t>
+      </w:r>
+      <w:r>
+        <w:t>. Another model cou</w:t>
+      </w:r>
+      <w:r>
+        <w:t xml:space="preserve">ld be created to classify a component after </w:t>
+      </w:r>
+      <w:r>
+        <w:t xml:space="preserve">has started the repair process and gone through the cleaning and initial inspection.  </w:t>
+      </w:r>
+      <w:r>
+        <w:t xml:space="preserve">Initial inspections usually consist of a series of measurements or check to </w:t>
+      </w:r>
+      <w:r>
+        <w:t>make sure minimum criteria are met before the component is inducted into overhaul.</w:t>
       </w:r>
       <w:r>
         <w:t xml:space="preserve">  </w:t>
       </w:r>
       <w:r>
-        <w:t>Models would be created to classify the components at multiple</w:t>
-      </w:r>
-      <w:r>
-        <w:t xml:space="preserve"> steps along the repair process </w:t>
-      </w:r>
-      <w:r>
-        <w:lastRenderedPageBreak/>
-        <w:t>by</w:t>
+        <w:t xml:space="preserve">Even though the </w:t>
+      </w:r>
+      <w:r>
+        <w:t>component</w:t>
+      </w:r>
+      <w:r>
+        <w:t xml:space="preserve"> passed the initial indi</w:t>
+      </w:r>
+      <w:r>
+        <w:t>vidual measurement inspections</w:t>
+      </w:r>
+      <w:r>
+        <w:t>,</w:t>
       </w:r>
       <w:r>
         <w:t xml:space="preserve"> </w:t>
       </w:r>
       <w:r>
-        <w:t>using</w:t>
-      </w:r>
-      <w:r>
-        <w:t xml:space="preserve"> the </w:t>
+        <w:t xml:space="preserve">can a SVM model look at combinations of </w:t>
+      </w:r>
+      <w:r>
+        <w:t xml:space="preserve">these measurements, as well as the data used in the previous model, to classify the </w:t>
       </w:r>
       <w:r>
         <w:t>component</w:t>
       </w:r>
       <w:r>
-        <w:t xml:space="preserve"> specific past data up to that point</w:t>
-      </w:r>
-      <w:r>
-        <w:t xml:space="preserve"> as the factors</w:t>
-      </w:r>
-      <w:r>
-        <w:t xml:space="preserve">.  One model could be used on the </w:t>
-      </w:r>
-      <w:r>
-        <w:t>component</w:t>
-      </w:r>
-      <w:r>
-        <w:t xml:space="preserve">s in the backlog </w:t>
-      </w:r>
-      <w:r>
-        <w:t>in order to</w:t>
-      </w:r>
-      <w:r>
-        <w:t xml:space="preserve"> classify </w:t>
-      </w:r>
-      <w:r>
-        <w:t xml:space="preserve">the component </w:t>
-      </w:r>
-      <w:r>
-        <w:t>based on the number of flight hours</w:t>
-      </w:r>
-      <w:r>
-        <w:t xml:space="preserve"> since its last overhaul</w:t>
-      </w:r>
-      <w:r>
-        <w:t>, takeoffs/landings</w:t>
-      </w:r>
-      <w:r>
-        <w:t xml:space="preserve"> </w:t>
-      </w:r>
-      <w:r>
-        <w:t>since its last overhaul</w:t>
-      </w:r>
-      <w:r>
-        <w:t xml:space="preserve">, </w:t>
-      </w:r>
-      <w:r>
-        <w:t xml:space="preserve">hard landings, </w:t>
-      </w:r>
-      <w:r>
-        <w:t>area of the country (e.g. desert sand at certain airports can create more wear)</w:t>
-      </w:r>
-      <w:r>
-        <w:t>, and other service-life type factors</w:t>
-      </w:r>
-      <w:r>
-        <w:t>. Another model cou</w:t>
-      </w:r>
-      <w:r>
-        <w:t xml:space="preserve">ld be created to classify a component after </w:t>
-      </w:r>
-      <w:r>
-        <w:t xml:space="preserve">has started the repair process and gone through the cleaning and initial inspection.  </w:t>
-      </w:r>
-      <w:r>
-        <w:t xml:space="preserve">Initial inspections usually consist of a series of measurements or check to </w:t>
-      </w:r>
-      <w:r>
-        <w:t>make sure minimum criteria are met before the component is inducted into overhaul.</w:t>
-      </w:r>
-      <w:r>
-        <w:t xml:space="preserve">  </w:t>
-      </w:r>
-      <w:r>
-        <w:t xml:space="preserve">Even though the </w:t>
-      </w:r>
-      <w:r>
-        <w:t>component</w:t>
-      </w:r>
-      <w:r>
-        <w:t xml:space="preserve"> passed the initial indi</w:t>
-      </w:r>
-      <w:r>
-        <w:t xml:space="preserve">vidual measurement inspections </w:t>
-      </w:r>
-      <w:r>
-        <w:t xml:space="preserve">can a SVM model look at combinations of </w:t>
-      </w:r>
-      <w:r>
-        <w:t xml:space="preserve">these measurements, as well as the data used in the previous model, to classify the </w:t>
-      </w:r>
-      <w:r>
-        <w:t>component</w:t>
-      </w:r>
-      <w:r>
         <w:t xml:space="preserve">?  </w:t>
       </w:r>
       <w:r>
         <w:t>This type of model creation would then be repeated at various steps in the overhaul process to obtain a detailed understanding of the number and quality of components in the supply line.</w:t>
       </w:r>
       <w:r>
-        <w:t xml:space="preserve">  A summary of these models in the “Given, Use, </w:t>
-      </w:r>
-      <w:proofErr w:type="gramStart"/>
-      <w:r>
-        <w:t>To</w:t>
-      </w:r>
-      <w:proofErr w:type="gramEnd"/>
-      <w:r>
-        <w:t>” format is shown in Table 1.</w:t>
+        <w:t xml:space="preserve">  A summary of these models in the “Given, Use, To” format is shown in Table 1.</w:t>
       </w:r>
     </w:p>
     <w:p>
@@ -400,19 +438,11 @@
           <w:b/>
         </w:rPr>
       </w:pPr>
-      <w:proofErr w:type="gramStart"/>
       <w:r>
         <w:rPr>
           <w:b/>
         </w:rPr>
-        <w:t>Table 1.</w:t>
-      </w:r>
-      <w:proofErr w:type="gramEnd"/>
-      <w:r>
-        <w:rPr>
-          <w:b/>
-        </w:rPr>
-        <w:t xml:space="preserve">  Descriptive Analytics Model Summary</w:t>
+        <w:t>Table 1.  Descriptive Analytics Model Summary</w:t>
       </w:r>
     </w:p>
     <w:tbl>
@@ -446,6 +476,7 @@
           <w:p>
             <w:pPr>
               <w:spacing w:after="0" w:line="240" w:lineRule="auto"/>
+              <w:jc w:val="both"/>
               <w:rPr>
                 <w:rFonts w:ascii="Calibri" w:eastAsia="Times New Roman" w:hAnsi="Calibri" w:cs="Times New Roman"/>
                 <w:color w:val="000000"/>
@@ -476,6 +507,7 @@
           <w:p>
             <w:pPr>
               <w:spacing w:after="0" w:line="240" w:lineRule="auto"/>
+              <w:ind w:left="88" w:hanging="90"/>
               <w:rPr>
                 <w:rFonts w:ascii="Calibri" w:eastAsia="Times New Roman" w:hAnsi="Calibri" w:cs="Times New Roman"/>
                 <w:color w:val="000000"/>
@@ -508,23 +540,21 @@
                 <w:color w:val="000000"/>
               </w:rPr>
               <w:br/>
-              <w:t xml:space="preserve">- If the part is still waiting to be overhauled, it would include: number of flight hours since its last overhaul, takeoffs/landings since its last overhaul, hard landings, area of the </w:t>
-            </w:r>
-            <w:proofErr w:type="gramStart"/>
-            <w:r>
-              <w:rPr>
-                <w:rFonts w:ascii="Calibri" w:eastAsia="Times New Roman" w:hAnsi="Calibri" w:cs="Times New Roman"/>
-                <w:color w:val="000000"/>
-              </w:rPr>
-              <w:t>country ,</w:t>
-            </w:r>
-            <w:proofErr w:type="gramEnd"/>
-            <w:r>
-              <w:rPr>
-                <w:rFonts w:ascii="Calibri" w:eastAsia="Times New Roman" w:hAnsi="Calibri" w:cs="Times New Roman"/>
-                <w:color w:val="000000"/>
-              </w:rPr>
-              <w:t xml:space="preserve"> and other service-life type factors.</w:t>
+              <w:t>- If the part is still waiting to be overhauled, it would include: number of flight hours since its last overhaul, takeoffs/landings since its last overhaul, har</w:t>
+            </w:r>
+            <w:r>
+              <w:rPr>
+                <w:rFonts w:ascii="Calibri" w:eastAsia="Times New Roman" w:hAnsi="Calibri" w:cs="Times New Roman"/>
+                <w:color w:val="000000"/>
+              </w:rPr>
+              <w:t>d landings, area of the country</w:t>
+            </w:r>
+            <w:r>
+              <w:rPr>
+                <w:rFonts w:ascii="Calibri" w:eastAsia="Times New Roman" w:hAnsi="Calibri" w:cs="Times New Roman"/>
+                <w:color w:val="000000"/>
+              </w:rPr>
+              <w:t>, and other service-life type factors.</w:t>
             </w:r>
             <w:r>
               <w:rPr>
@@ -573,6 +603,7 @@
           <w:p>
             <w:pPr>
               <w:spacing w:after="0" w:line="240" w:lineRule="auto"/>
+              <w:jc w:val="both"/>
               <w:rPr>
                 <w:rFonts w:ascii="Calibri" w:eastAsia="Times New Roman" w:hAnsi="Calibri" w:cs="Times New Roman"/>
                 <w:color w:val="000000"/>
@@ -640,6 +671,7 @@
           <w:p>
             <w:pPr>
               <w:spacing w:after="0" w:line="240" w:lineRule="auto"/>
+              <w:jc w:val="both"/>
               <w:rPr>
                 <w:rFonts w:ascii="Calibri" w:eastAsia="Times New Roman" w:hAnsi="Calibri" w:cs="Times New Roman"/>
                 <w:color w:val="000000"/>
@@ -703,10 +735,10 @@
         <w:jc w:val="both"/>
       </w:pPr>
       <w:r>
-        <w:t>The SVM models would not have to be hard classifiers as components would not be thrown out i</w:t>
-      </w:r>
-      <w:r>
-        <w:t>f classified as not repairable since by combining</w:t>
+        <w:t>B</w:t>
+      </w:r>
+      <w:r>
+        <w:t>y combining</w:t>
       </w:r>
       <w:r>
         <w:t xml:space="preserve"> these successive </w:t>
@@ -721,10 +753,13 @@
         <w:t>with</w:t>
       </w:r>
       <w:r>
-        <w:t xml:space="preserve"> the usual repair time</w:t>
-      </w:r>
-      <w:r>
-        <w:t xml:space="preserve">s a model of that </w:t>
+        <w:t xml:space="preserve"> the usual repair </w:t>
+      </w:r>
+      <w:r>
+        <w:t>times,</w:t>
+      </w:r>
+      <w:r>
+        <w:t xml:space="preserve"> a model of that </w:t>
       </w:r>
       <w:r>
         <w:t xml:space="preserve">components supply chain can be </w:t>
@@ -739,7 +774,13 @@
         <w:t>For example</w:t>
       </w:r>
       <w:r>
-        <w:t>, if the subcomponent usually takes 4 weeks to repair the models can predict that 17</w:t>
+        <w:t>, if the subcomponent usually takes 4 weeks to repair</w:t>
+      </w:r>
+      <w:r>
+        <w:t xml:space="preserve"> then</w:t>
+      </w:r>
+      <w:r>
+        <w:t xml:space="preserve"> the models can predict that 17</w:t>
       </w:r>
       <w:r>
         <w:t xml:space="preserve"> successfully overhauled components</w:t>
@@ -751,40 +792,37 @@
         <w:t xml:space="preserve">  </w:t>
       </w:r>
       <w:r>
-        <w:t>As is typical in SVMs, t</w:t>
-      </w:r>
-      <w:r>
-        <w:t xml:space="preserve">he tradeoff between </w:t>
-      </w:r>
-      <w:r>
-        <w:t xml:space="preserve">classification </w:t>
-      </w:r>
-      <w:r>
-        <w:t xml:space="preserve">error and margin would need to be tuned based on the costs of indicating too many or too few </w:t>
+        <w:t xml:space="preserve">The SVM models should be soft classifiers as the tradeoff between classification error and margin would need to be tuned based on the costs of indicating too many or too few components in the supply line.  </w:t>
+      </w:r>
+      <w:r>
+        <w:t xml:space="preserve"> Since the overall goal is to limit OTS issues</w:t>
+      </w:r>
+      <w:r>
+        <w:t>,</w:t>
+      </w:r>
+      <w:r>
+        <w:t xml:space="preserve"> overestimating the number of </w:t>
       </w:r>
       <w:r>
         <w:t>component</w:t>
       </w:r>
       <w:r>
-        <w:t>s in the supply line.  Since the overall goal is to limit OTS issues</w:t>
-      </w:r>
-      <w:r>
-        <w:t>,</w:t>
-      </w:r>
-      <w:r>
-        <w:t xml:space="preserve"> overestimating the number of </w:t>
+        <w:t xml:space="preserve">s that will be rejected will lead to fewer times that the </w:t>
       </w:r>
       <w:r>
         <w:t>component</w:t>
       </w:r>
       <w:r>
-        <w:t xml:space="preserve">s that will be rejected will lead to fewer times that the </w:t>
-      </w:r>
-      <w:r>
-        <w:t>component</w:t>
-      </w:r>
-      <w:r>
-        <w:t xml:space="preserve"> is needed and not on hand, but would need to be offset by the cost of inventorying too many successfully repaired </w:t>
+        <w:t xml:space="preserve"> is needed and not on hand, but would need to </w:t>
+      </w:r>
+      <w:r>
+        <w:t>be weighed</w:t>
+      </w:r>
+      <w:r>
+        <w:t xml:space="preserve"> against the</w:t>
+      </w:r>
+      <w:r>
+        <w:t xml:space="preserve"> cost of inventorying too many successfully repaired </w:t>
       </w:r>
       <w:r>
         <w:t>component</w:t>
@@ -810,16 +848,40 @@
         <w:t xml:space="preserve">.  </w:t>
       </w:r>
       <w:r>
-        <w:t xml:space="preserve">Forecasts for engine demand as well as engine component </w:t>
-      </w:r>
-      <w:r>
-        <w:t xml:space="preserve">demand could be </w:t>
+        <w:t>Forecasts for engine demand</w:t>
+      </w:r>
+      <w:r>
+        <w:t>,</w:t>
+      </w:r>
+      <w:r>
+        <w:t xml:space="preserve"> as well as engine component </w:t>
+      </w:r>
+      <w:r>
+        <w:t>demand</w:t>
+      </w:r>
+      <w:r>
+        <w:t>,</w:t>
+      </w:r>
+      <w:r>
+        <w:t xml:space="preserve"> could be </w:t>
       </w:r>
       <w:r>
         <w:t>modeled</w:t>
       </w:r>
       <w:r>
-        <w:t xml:space="preserve"> so that the business can understand the future needs.   </w:t>
+        <w:t xml:space="preserve"> </w:t>
+      </w:r>
+      <w:r>
+        <w:t>to</w:t>
+      </w:r>
+      <w:r>
+        <w:t xml:space="preserve"> understand the future </w:t>
+      </w:r>
+      <w:r>
+        <w:t xml:space="preserve">inventory </w:t>
+      </w:r>
+      <w:r>
+        <w:t xml:space="preserve">needs.   </w:t>
       </w:r>
       <w:r>
         <w:t>Engines are typically removed at specific intervals</w:t>
@@ -840,10 +902,16 @@
         <w:t>s</w:t>
       </w:r>
       <w:r>
-        <w:t xml:space="preserve"> of engines </w:t>
-      </w:r>
-      <w:r>
-        <w:t xml:space="preserve">both during these regular inspections and in </w:t>
+        <w:t xml:space="preserve"> </w:t>
+      </w:r>
+      <w:r>
+        <w:t xml:space="preserve">during these regular inspections </w:t>
+      </w:r>
+      <w:r>
+        <w:t>as well as</w:t>
+      </w:r>
+      <w:r>
+        <w:t xml:space="preserve"> in </w:t>
       </w:r>
       <w:r>
         <w:t xml:space="preserve">between </w:t>
@@ -876,6 +944,9 @@
         <w:t>bull distribution with k &gt; 1</w:t>
       </w:r>
       <w:r>
+        <w:t>, with k and lambda being tuned using historical engine service life data</w:t>
+      </w:r>
+      <w:r>
         <w:t>.</w:t>
       </w:r>
       <w:r>
@@ -903,19 +974,28 @@
         <w:t xml:space="preserve"> model an engines</w:t>
       </w:r>
       <w:r>
+        <w:t>’</w:t>
+      </w:r>
+      <w:r>
         <w:t xml:space="preserve"> </w:t>
       </w:r>
       <w:r>
         <w:t>future</w:t>
       </w:r>
       <w:r>
-        <w:t xml:space="preserve"> flight hours </w:t>
-      </w:r>
-      <w:r>
-        <w:t>taking</w:t>
-      </w:r>
-      <w:r>
-        <w:t xml:space="preserve"> into account </w:t>
+        <w:t xml:space="preserve"> flight hours</w:t>
+      </w:r>
+      <w:r>
+        <w:t>,</w:t>
+      </w:r>
+      <w:r>
+        <w:t xml:space="preserve"> </w:t>
+      </w:r>
+      <w:r>
+        <w:t>considering</w:t>
+      </w:r>
+      <w:r>
+        <w:t xml:space="preserve"> </w:t>
       </w:r>
       <w:r>
         <w:t xml:space="preserve">seasonal </w:t>
@@ -988,10 +1068,22 @@
         <w:t xml:space="preserve">As exponential smoothing is best for short term forecasting </w:t>
       </w:r>
       <w:r>
-        <w:t>its predictions</w:t>
-      </w:r>
-      <w:r>
-        <w:t xml:space="preserve"> would be valuable as the forecasts would become more accurate as that time period approached. As an example, if the year was broken down into bi-weekly segments, the model might forecast 4 time periods, or 8 weeks, out.  </w:t>
+        <w:t>its</w:t>
+      </w:r>
+      <w:r>
+        <w:t xml:space="preserve"> </w:t>
+      </w:r>
+      <w:r>
+        <w:t>predictions</w:t>
+      </w:r>
+      <w:r>
+        <w:t xml:space="preserve"> would become more accurate </w:t>
+      </w:r>
+      <w:r>
+        <w:t xml:space="preserve">and more actionable </w:t>
+      </w:r>
+      <w:r>
+        <w:t xml:space="preserve">as that time period approached. As an example, if the year was broken down into bi-weekly segments, the model might forecast 4 time periods, or 8 weeks, out.  </w:t>
       </w:r>
       <w:r>
         <w:t>When combined with the Weibull distribution based failure model, models could predict which engine will not make it to the next scheduled removal for inspection and thus could be sent to overhaul immediately to avoid OTS issues</w:t>
@@ -1036,7 +1128,13 @@
         <w:t xml:space="preserve">he model could </w:t>
       </w:r>
       <w:r>
-        <w:t xml:space="preserve">then </w:t>
+        <w:t>then</w:t>
+      </w:r>
+      <w:r>
+        <w:t xml:space="preserve"> combine the forecasted failure with the aircrafts upcoming routes to</w:t>
+      </w:r>
+      <w:r>
+        <w:t xml:space="preserve"> </w:t>
       </w:r>
       <w:r>
         <w:t xml:space="preserve">predict the airport or </w:t>
@@ -1084,46 +1182,8 @@
         <w:t>.</w:t>
       </w:r>
       <w:r>
-        <w:t xml:space="preserve"> </w:t>
-      </w:r>
-      <w:r>
-        <w:t xml:space="preserve">A summary of these models in the “Given, Use, </w:t>
-      </w:r>
-      <w:proofErr w:type="gramStart"/>
-      <w:r>
-        <w:t>To</w:t>
-      </w:r>
-      <w:proofErr w:type="gramEnd"/>
-      <w:r>
-        <w:t>”</w:t>
-      </w:r>
-      <w:r>
-        <w:t xml:space="preserve"> format is shown in Tables 2 and 3</w:t>
-      </w:r>
-      <w:r>
-        <w:t>.</w:t>
-      </w:r>
-    </w:p>
-    <w:p>
-      <w:pPr>
-        <w:spacing w:after="0" w:line="360" w:lineRule="auto"/>
-        <w:ind w:firstLine="720"/>
-        <w:jc w:val="both"/>
-      </w:pPr>
-    </w:p>
-    <w:p>
-      <w:pPr>
-        <w:spacing w:after="0" w:line="360" w:lineRule="auto"/>
-        <w:ind w:firstLine="720"/>
-        <w:jc w:val="both"/>
-      </w:pPr>
-    </w:p>
-    <w:p>
-      <w:pPr>
-        <w:spacing w:after="0" w:line="360" w:lineRule="auto"/>
-        <w:ind w:firstLine="720"/>
-        <w:jc w:val="both"/>
-      </w:pPr>
+        <w:t xml:space="preserve"> A summary of these models in the “Given, Use, To” format is shown in Tables 2 and 3.</w:t>
+      </w:r>
     </w:p>
     <w:p>
       <w:pPr>
@@ -1133,7 +1193,15 @@
           <w:b/>
         </w:rPr>
       </w:pPr>
-      <w:proofErr w:type="gramStart"/>
+    </w:p>
+    <w:p>
+      <w:pPr>
+        <w:spacing w:after="0" w:line="360" w:lineRule="auto"/>
+        <w:jc w:val="center"/>
+        <w:rPr>
+          <w:b/>
+        </w:rPr>
+      </w:pPr>
       <w:r>
         <w:rPr>
           <w:b/>
@@ -1145,14 +1213,7 @@
         <w:rPr>
           <w:b/>
         </w:rPr>
-        <w:t>.</w:t>
-      </w:r>
-      <w:proofErr w:type="gramEnd"/>
-      <w:r>
-        <w:rPr>
-          <w:b/>
-        </w:rPr>
-        <w:t xml:space="preserve">  </w:t>
+        <w:t xml:space="preserve">.  </w:t>
       </w:r>
       <w:r>
         <w:rPr>
@@ -1246,7 +1307,28 @@
                 <w:rFonts w:ascii="Calibri" w:eastAsia="Times New Roman" w:hAnsi="Calibri" w:cs="Times New Roman"/>
                 <w:color w:val="000000"/>
               </w:rPr>
-              <w:t>s flight hours</w:t>
+              <w:t>s</w:t>
+            </w:r>
+            <w:r>
+              <w:rPr>
+                <w:rFonts w:ascii="Calibri" w:eastAsia="Times New Roman" w:hAnsi="Calibri" w:cs="Times New Roman"/>
+                <w:color w:val="000000"/>
+              </w:rPr>
+              <w:t xml:space="preserve"> current</w:t>
+            </w:r>
+            <w:r>
+              <w:rPr>
+                <w:rFonts w:ascii="Calibri" w:eastAsia="Times New Roman" w:hAnsi="Calibri" w:cs="Times New Roman"/>
+                <w:color w:val="000000"/>
+              </w:rPr>
+              <w:t xml:space="preserve"> flight hours</w:t>
+            </w:r>
+            <w:r>
+              <w:rPr>
+                <w:rFonts w:ascii="Calibri" w:eastAsia="Times New Roman" w:hAnsi="Calibri" w:cs="Times New Roman"/>
+                <w:color w:val="000000"/>
+              </w:rPr>
+              <w:t xml:space="preserve"> and historical engine service life data</w:t>
             </w:r>
           </w:p>
         </w:tc>
@@ -1417,7 +1499,7 @@
     <w:p>
       <w:pPr>
         <w:spacing w:after="0" w:line="360" w:lineRule="auto"/>
-        <w:jc w:val="center"/>
+        <w:jc w:val="both"/>
         <w:rPr>
           <w:b/>
         </w:rPr>
@@ -1431,7 +1513,6 @@
           <w:b/>
         </w:rPr>
       </w:pPr>
-      <w:proofErr w:type="gramStart"/>
       <w:r>
         <w:rPr>
           <w:b/>
@@ -1442,14 +1523,7 @@
         <w:rPr>
           <w:b/>
         </w:rPr>
-        <w:t>.</w:t>
-      </w:r>
-      <w:proofErr w:type="gramEnd"/>
-      <w:r>
-        <w:rPr>
-          <w:b/>
-        </w:rPr>
-        <w:t xml:space="preserve">  </w:t>
+        <w:t xml:space="preserve">.  </w:t>
       </w:r>
       <w:r>
         <w:rPr>
@@ -1541,6 +1615,13 @@
                 <w:rFonts w:ascii="Calibri" w:eastAsia="Times New Roman" w:hAnsi="Calibri" w:cs="Times New Roman"/>
                 <w:color w:val="000000"/>
               </w:rPr>
+              <w:t xml:space="preserve">- </w:t>
+            </w:r>
+            <w:r>
+              <w:rPr>
+                <w:rFonts w:ascii="Calibri" w:eastAsia="Times New Roman" w:hAnsi="Calibri" w:cs="Times New Roman"/>
+                <w:color w:val="000000"/>
+              </w:rPr>
               <w:t xml:space="preserve">Historical </w:t>
             </w:r>
             <w:r>
@@ -1555,7 +1636,30 @@
                 <w:rFonts w:ascii="Calibri" w:eastAsia="Times New Roman" w:hAnsi="Calibri" w:cs="Times New Roman"/>
                 <w:color w:val="000000"/>
               </w:rPr>
-              <w:t xml:space="preserve">flight hours and events </w:t>
+              <w:t xml:space="preserve">flight hours </w:t>
+            </w:r>
+          </w:p>
+          <w:p>
+            <w:pPr>
+              <w:spacing w:after="0" w:line="240" w:lineRule="auto"/>
+              <w:rPr>
+                <w:rFonts w:ascii="Calibri" w:eastAsia="Times New Roman" w:hAnsi="Calibri" w:cs="Times New Roman"/>
+                <w:color w:val="000000"/>
+              </w:rPr>
+            </w:pPr>
+            <w:r>
+              <w:rPr>
+                <w:rFonts w:ascii="Calibri" w:eastAsia="Times New Roman" w:hAnsi="Calibri" w:cs="Times New Roman"/>
+                <w:color w:val="000000"/>
+              </w:rPr>
+              <w:t>- E</w:t>
+            </w:r>
+            <w:r>
+              <w:rPr>
+                <w:rFonts w:ascii="Calibri" w:eastAsia="Times New Roman" w:hAnsi="Calibri" w:cs="Times New Roman"/>
+                <w:color w:val="000000"/>
+              </w:rPr>
+              <w:t xml:space="preserve">vents </w:t>
             </w:r>
             <w:r>
               <w:rPr>
@@ -1638,10 +1742,7 @@
               </w:rPr>
             </w:pPr>
             <w:r>
-              <w:t>Holt-Winters Exponential S</w:t>
-            </w:r>
-            <w:r>
-              <w:t>moothing</w:t>
+              <w:t>Holt-Winters Exponential Smoothing</w:t>
             </w:r>
           </w:p>
         </w:tc>
@@ -1724,7 +1825,7 @@
     <w:p>
       <w:pPr>
         <w:spacing w:after="0" w:line="360" w:lineRule="auto"/>
-        <w:jc w:val="center"/>
+        <w:jc w:val="both"/>
         <w:rPr>
           <w:b/>
         </w:rPr>
@@ -1800,7 +1901,19 @@
         <w:t xml:space="preserve"> </w:t>
       </w:r>
       <w:r>
-        <w:t>both the forecasted demand inventory analysis become more accurate leading to better preemptive decision making.</w:t>
+        <w:t>both the forecasted demand</w:t>
+      </w:r>
+      <w:r>
+        <w:t xml:space="preserve"> and</w:t>
+      </w:r>
+      <w:r>
+        <w:t xml:space="preserve"> inventory analysis become more accurate leading to better </w:t>
+      </w:r>
+      <w:r>
+        <w:t>proactive</w:t>
+      </w:r>
+      <w:r>
+        <w:t xml:space="preserve"> decision making.</w:t>
       </w:r>
     </w:p>
     <w:p>
@@ -1828,10 +1941,13 @@
         <w:t xml:space="preserve"> balance between readiness and co</w:t>
       </w:r>
       <w:r>
-        <w:t>st.  Within the engine supply and demand forecasts</w:t>
-      </w:r>
-      <w:r>
-        <w:t xml:space="preserve"> variability can be added to the</w:t>
+        <w:t xml:space="preserve">st.  </w:t>
+      </w:r>
+      <w:r>
+        <w:t>V</w:t>
+      </w:r>
+      <w:r>
+        <w:t>ariability can be added to the</w:t>
       </w:r>
       <w:r>
         <w:t xml:space="preserve"> </w:t>
@@ -1858,19 +1974,31 @@
         <w:t>rejection rates</w:t>
       </w:r>
       <w:r>
-        <w:t xml:space="preserve"> in order to see if the projected amount of spares will still meet the stated service time and OTS goals.  This will allow the airline to make informed choices about increasing or decreasing spares allocation.  If simulations show that more or less engines are needed for any give</w:t>
-      </w:r>
-      <w:r>
-        <w:t>n time period, this information</w:t>
+        <w:t xml:space="preserve"> w</w:t>
+      </w:r>
+      <w:r>
+        <w:t>ithin the engine supply and demand forecasts</w:t>
       </w:r>
       <w:r>
         <w:t xml:space="preserve"> </w:t>
       </w:r>
       <w:r>
-        <w:t>and</w:t>
-      </w:r>
-      <w:r>
-        <w:t xml:space="preserve"> the component level supply models to see if any choke points, such as a shortage of a critical path </w:t>
+        <w:t>to</w:t>
+      </w:r>
+      <w:r>
+        <w:t xml:space="preserve"> see if the projected spares will still meet the stated service time and OTS goals.  This will allow the airline to make informed choices about increasing or decreasing spares allocation.  If simulations show that more engines are needed for any give</w:t>
+      </w:r>
+      <w:r>
+        <w:t xml:space="preserve">n time period, </w:t>
+      </w:r>
+      <w:r>
+        <w:t>the component level supply models</w:t>
+      </w:r>
+      <w:r>
+        <w:t xml:space="preserve"> can then be checked</w:t>
+      </w:r>
+      <w:r>
+        <w:t xml:space="preserve"> to see if any choke points, such as a shortage of a critical path </w:t>
       </w:r>
       <w:r>
         <w:t>component, lack of</w:t>
@@ -1882,27 +2010,16 @@
         <w:t xml:space="preserve"> due to multiple engine overhauls being completed too close together</w:t>
       </w:r>
       <w:r>
-        <w:t xml:space="preserve">, etc. can be found projected.  </w:t>
-      </w:r>
-      <w:r>
-        <w:t>A summary of this simulation</w:t>
-      </w:r>
-      <w:r>
-        <w:t xml:space="preserve"> in the “Given, Use, </w:t>
-      </w:r>
-      <w:proofErr w:type="gramStart"/>
-      <w:r>
-        <w:t>To</w:t>
-      </w:r>
-      <w:proofErr w:type="gramEnd"/>
-      <w:r>
-        <w:t>”</w:t>
-      </w:r>
-      <w:r>
-        <w:t xml:space="preserve"> format is shown in Table 4</w:t>
-      </w:r>
-      <w:r>
-        <w:t>.</w:t>
+        <w:t xml:space="preserve">, etc. </w:t>
+      </w:r>
+      <w:r>
+        <w:t>are likely</w:t>
+      </w:r>
+      <w:r>
+        <w:t xml:space="preserve">.  </w:t>
+      </w:r>
+      <w:r>
+        <w:t>A summary of this simulation in the “Given, Use, To” format is shown in Table 4.</w:t>
       </w:r>
     </w:p>
     <w:p>
@@ -1911,7 +2028,6 @@
         <w:autoSpaceDN w:val="0"/>
         <w:adjustRightInd w:val="0"/>
         <w:spacing w:after="0" w:line="360" w:lineRule="auto"/>
-        <w:ind w:firstLine="720"/>
         <w:jc w:val="both"/>
       </w:pPr>
     </w:p>
@@ -1921,7 +2037,6 @@
         <w:autoSpaceDN w:val="0"/>
         <w:adjustRightInd w:val="0"/>
         <w:spacing w:after="0" w:line="360" w:lineRule="auto"/>
-        <w:ind w:firstLine="720"/>
         <w:jc w:val="both"/>
       </w:pPr>
     </w:p>
@@ -1931,7 +2046,6 @@
         <w:autoSpaceDN w:val="0"/>
         <w:adjustRightInd w:val="0"/>
         <w:spacing w:after="0" w:line="360" w:lineRule="auto"/>
-        <w:ind w:firstLine="720"/>
         <w:jc w:val="both"/>
       </w:pPr>
     </w:p>
@@ -1941,7 +2055,6 @@
         <w:autoSpaceDN w:val="0"/>
         <w:adjustRightInd w:val="0"/>
         <w:spacing w:after="0" w:line="360" w:lineRule="auto"/>
-        <w:ind w:firstLine="720"/>
         <w:jc w:val="both"/>
       </w:pPr>
     </w:p>
@@ -1954,7 +2067,6 @@
         <w:ind w:firstLine="720"/>
         <w:jc w:val="center"/>
       </w:pPr>
-      <w:proofErr w:type="gramStart"/>
       <w:r>
         <w:rPr>
           <w:b/>
@@ -1966,26 +2078,13 @@
         <w:rPr>
           <w:b/>
         </w:rPr>
-        <w:t>.</w:t>
-      </w:r>
-      <w:proofErr w:type="gramEnd"/>
+        <w:t xml:space="preserve">.  </w:t>
+      </w:r>
       <w:r>
         <w:rPr>
           <w:b/>
         </w:rPr>
-        <w:t xml:space="preserve">  </w:t>
-      </w:r>
-      <w:r>
-        <w:rPr>
-          <w:b/>
-        </w:rPr>
-        <w:t>Prescriptive</w:t>
-      </w:r>
-      <w:r>
-        <w:rPr>
-          <w:b/>
-        </w:rPr>
-        <w:t xml:space="preserve"> Analytics Model </w:t>
+        <w:t xml:space="preserve">Prescriptive Analytics Model </w:t>
       </w:r>
       <w:r>
         <w:rPr>
@@ -2074,6 +2173,13 @@
               </w:rPr>
               <w:t>The descriptive and predictive models mentioned above, which forecast engine supply and demand, plus additional variability</w:t>
             </w:r>
+            <w:r>
+              <w:rPr>
+                <w:rFonts w:ascii="Calibri" w:eastAsia="Times New Roman" w:hAnsi="Calibri" w:cs="Times New Roman"/>
+                <w:color w:val="000000"/>
+              </w:rPr>
+              <w:t xml:space="preserve"> on those models’ inputs</w:t>
+            </w:r>
           </w:p>
           <w:p>
             <w:pPr>
@@ -2249,10 +2355,7 @@
               <w:t xml:space="preserve"> by </w:t>
             </w:r>
             <w:r>
-              <w:t>making</w:t>
-            </w:r>
-            <w:r>
-              <w:t xml:space="preserve"> informed choices about increasing or decreasing spares allocation</w:t>
+              <w:t>making informed choices about increasing or decreasing spares allocation</w:t>
             </w:r>
           </w:p>
           <w:p>
@@ -2304,10 +2407,25 @@
         <w:t>,</w:t>
       </w:r>
       <w:r>
-        <w:t xml:space="preserve"> authorizing overtime to repair and maintenance technicians weeks or months before the forecasted shortage,</w:t>
-      </w:r>
-      <w:r>
-        <w:t xml:space="preserve"> or minimizing the flight hours or altering routes of a certain aircraft to ensure it is taking off and landing at airports with the correct level of spares in case of an issue, </w:t>
+        <w:t xml:space="preserve"> authorizing overtime for</w:t>
+      </w:r>
+      <w:r>
+        <w:t xml:space="preserve"> technicians weeks or months before the forecasted shortage,</w:t>
+      </w:r>
+      <w:r>
+        <w:t xml:space="preserve"> minimizing </w:t>
+      </w:r>
+      <w:r>
+        <w:t>an aircraft’s</w:t>
+      </w:r>
+      <w:r>
+        <w:t xml:space="preserve"> flight hours</w:t>
+      </w:r>
+      <w:r>
+        <w:t>,</w:t>
+      </w:r>
+      <w:r>
+        <w:t xml:space="preserve"> or altering routes of a certain aircraft to ensure it is taking off and landing at airports with the correct level of spares in case of an issue, </w:t>
       </w:r>
       <w:r>
         <w:t>all while minimizing the overall cost to the airline.</w:t>
@@ -2352,7 +2470,13 @@
         <w:t>to</w:t>
       </w:r>
       <w:r>
-        <w:t xml:space="preserve"> help determine how this would impact demand and the system’s ability to respond</w:t>
+        <w:t xml:space="preserve"> help determine how </w:t>
+      </w:r>
+      <w:r>
+        <w:t>these events</w:t>
+      </w:r>
+      <w:r>
+        <w:t xml:space="preserve"> would impact demand and the system’s ability to respond</w:t>
       </w:r>
       <w:r>
         <w:t xml:space="preserve">.  </w:t>
@@ -2377,28 +2501,34 @@
         <w:t xml:space="preserve">creates </w:t>
       </w:r>
       <w:r>
-        <w:t xml:space="preserve">a clear vision for American Airlines </w:t>
-      </w:r>
-      <w:r>
-        <w:t xml:space="preserve">to meet its </w:t>
-      </w:r>
-      <w:r>
-        <w:t>service time and OTS</w:t>
-      </w:r>
-      <w:r>
-        <w:t xml:space="preserve"> metric goals.  Despite the complexity </w:t>
+        <w:t xml:space="preserve">a </w:t>
+      </w:r>
+      <w:r>
+        <w:t>map</w:t>
+      </w:r>
+      <w:r>
+        <w:t xml:space="preserve"> for American Airlines to meet its service time and OTS metric goals.  Despite the complexity </w:t>
       </w:r>
       <w:r>
         <w:t>and scale of the models</w:t>
       </w:r>
       <w:r>
+        <w:t>,</w:t>
+      </w:r>
+      <w:r>
         <w:t xml:space="preserve"> they are made from data that is nearly always</w:t>
       </w:r>
       <w:r>
         <w:t xml:space="preserve"> collected</w:t>
       </w:r>
       <w:r>
-        <w:t xml:space="preserve"> from sources within American Airlines, and most of </w:t>
+        <w:t xml:space="preserve"> from s</w:t>
+      </w:r>
+      <w:r>
+        <w:t>ources within American Airlines</w:t>
+      </w:r>
+      <w:r>
+        <w:t xml:space="preserve"> and most of </w:t>
       </w:r>
       <w:r>
         <w:t>the required data</w:t>
@@ -2410,7 +2540,7 @@
         <w:t>in</w:t>
       </w:r>
       <w:r>
-        <w:t xml:space="preserve"> the overhaul process, flight hours from engine logs, or weather data from airports</w:t>
+        <w:t xml:space="preserve"> the overhaul process, engine logs, or weather data from airports</w:t>
       </w:r>
       <w:r>
         <w:t>.  Therefore, the additional cost of collecting this information is minimal</w:t>
@@ -2425,19 +2555,17 @@
         <w:t xml:space="preserve">when </w:t>
       </w:r>
       <w:r>
-        <w:t xml:space="preserve">compared to the benefits of meeting </w:t>
-      </w:r>
-      <w:r>
-        <w:t>service time and OTS goals</w:t>
-      </w:r>
-      <w:r>
-        <w:t>.</w:t>
-      </w:r>
-      <w:r>
-        <w:t xml:space="preserve"> By consistently gathering new information, running the models, and making informed decisions American Airlines can get its customers where they need to go when they need to be there, while ensuring themselves as much profit as possible.</w:t>
-      </w:r>
-      <w:bookmarkStart w:id="0" w:name="_GoBack"/>
-      <w:bookmarkEnd w:id="0"/>
+        <w:t>compared to the benefits of meeting service time and OTS goals.</w:t>
+      </w:r>
+      <w:r>
+        <w:t xml:space="preserve"> By consistently gathering new information, running the models, and making informed decisions American Airlines can get its customers where they need to go when they need to be there, </w:t>
+      </w:r>
+      <w:r>
+        <w:t xml:space="preserve">all </w:t>
+      </w:r>
+      <w:r>
+        <w:t>while ensuring themselves as much profit as possible.</w:t>
+      </w:r>
     </w:p>
     <w:p>
       <w:pPr>
@@ -2456,8 +2584,8 @@
 </file>
 
 <file path=word/numbering.xml><?xml version="1.0" encoding="utf-8"?>
-<w:numbering xmlns:wpc="http://schemas.microsoft.com/office/word/2010/wordprocessingCanvas" xmlns:mc="http://schemas.openxmlformats.org/markup-compatibility/2006" xmlns:o="urn:schemas-microsoft-com:office:office" xmlns:r="http://schemas.openxmlformats.org/officeDocument/2006/relationships" xmlns:m="http://schemas.openxmlformats.org/officeDocument/2006/math" xmlns:v="urn:schemas-microsoft-com:vml" xmlns:wp14="http://schemas.microsoft.com/office/word/2010/wordprocessingDrawing" xmlns:wp="http://schemas.openxmlformats.org/drawingml/2006/wordprocessingDrawing" xmlns:w10="urn:schemas-microsoft-com:office:word" xmlns:w="http://schemas.openxmlformats.org/wordprocessingml/2006/main" xmlns:w14="http://schemas.microsoft.com/office/word/2010/wordml" xmlns:wpg="http://schemas.microsoft.com/office/word/2010/wordprocessingGroup" xmlns:wpi="http://schemas.microsoft.com/office/word/2010/wordprocessingInk" xmlns:wne="http://schemas.microsoft.com/office/word/2006/wordml" xmlns:wps="http://schemas.microsoft.com/office/word/2010/wordprocessingShape" mc:Ignorable="w14 wp14">
-  <w:abstractNum w:abstractNumId="0">
+<w:numbering xmlns:wpc="http://schemas.microsoft.com/office/word/2010/wordprocessingCanvas" xmlns:cx="http://schemas.microsoft.com/office/drawing/2014/chartex" xmlns:cx1="http://schemas.microsoft.com/office/drawing/2015/9/8/chartex" xmlns:cx2="http://schemas.microsoft.com/office/drawing/2015/10/21/chartex" xmlns:cx3="http://schemas.microsoft.com/office/drawing/2016/5/9/chartex" xmlns:cx4="http://schemas.microsoft.com/office/drawing/2016/5/10/chartex" xmlns:cx5="http://schemas.microsoft.com/office/drawing/2016/5/11/chartex" xmlns:cx6="http://schemas.microsoft.com/office/drawing/2016/5/12/chartex" xmlns:cx7="http://schemas.microsoft.com/office/drawing/2016/5/13/chartex" xmlns:cx8="http://schemas.microsoft.com/office/drawing/2016/5/14/chartex" xmlns:mc="http://schemas.openxmlformats.org/markup-compatibility/2006" xmlns:aink="http://schemas.microsoft.com/office/drawing/2016/ink" xmlns:am3d="http://schemas.microsoft.com/office/drawing/2017/model3d" xmlns:o="urn:schemas-microsoft-com:office:office" xmlns:r="http://schemas.openxmlformats.org/officeDocument/2006/relationships" xmlns:m="http://schemas.openxmlformats.org/officeDocument/2006/math" xmlns:v="urn:schemas-microsoft-com:vml" xmlns:wp14="http://schemas.microsoft.com/office/word/2010/wordprocessingDrawing" xmlns:wp="http://schemas.openxmlformats.org/drawingml/2006/wordprocessingDrawing" xmlns:w10="urn:schemas-microsoft-com:office:word" xmlns:w="http://schemas.openxmlformats.org/wordprocessingml/2006/main" xmlns:w14="http://schemas.microsoft.com/office/word/2010/wordml" xmlns:w15="http://schemas.microsoft.com/office/word/2012/wordml" xmlns:w16cid="http://schemas.microsoft.com/office/word/2016/wordml/cid" xmlns:w16se="http://schemas.microsoft.com/office/word/2015/wordml/symex" xmlns:wpg="http://schemas.microsoft.com/office/word/2010/wordprocessingGroup" xmlns:wpi="http://schemas.microsoft.com/office/word/2010/wordprocessingInk" xmlns:wne="http://schemas.microsoft.com/office/word/2006/wordml" xmlns:wps="http://schemas.microsoft.com/office/word/2010/wordprocessingShape" mc:Ignorable="w14 w15 w16se w16cid wp14">
+  <w:abstractNum w:abstractNumId="0" w15:restartNumberingAfterBreak="0">
     <w:nsid w:val="274F2DCC"/>
     <w:multiLevelType w:val="hybridMultilevel"/>
     <w:tmpl w:val="DBF27AA2"/>
@@ -2570,7 +2698,7 @@
       </w:rPr>
     </w:lvl>
   </w:abstractNum>
-  <w:abstractNum w:abstractNumId="1">
+  <w:abstractNum w:abstractNumId="1" w15:restartNumberingAfterBreak="0">
     <w:nsid w:val="4A3650D7"/>
     <w:multiLevelType w:val="hybridMultilevel"/>
     <w:tmpl w:val="CC28CD9C"/>
@@ -2693,7 +2821,7 @@
 </file>
 
 <file path=word/styles.xml><?xml version="1.0" encoding="utf-8"?>
-<w:styles xmlns:mc="http://schemas.openxmlformats.org/markup-compatibility/2006" xmlns:r="http://schemas.openxmlformats.org/officeDocument/2006/relationships" xmlns:w="http://schemas.openxmlformats.org/wordprocessingml/2006/main" xmlns:w14="http://schemas.microsoft.com/office/word/2010/wordml" mc:Ignorable="w14">
+<w:styles xmlns:mc="http://schemas.openxmlformats.org/markup-compatibility/2006" xmlns:r="http://schemas.openxmlformats.org/officeDocument/2006/relationships" xmlns:w="http://schemas.openxmlformats.org/wordprocessingml/2006/main" xmlns:w14="http://schemas.microsoft.com/office/word/2010/wordml" xmlns:w15="http://schemas.microsoft.com/office/word/2012/wordml" xmlns:w16cid="http://schemas.microsoft.com/office/word/2016/wordml/cid" xmlns:w16se="http://schemas.microsoft.com/office/word/2015/wordml/symex" mc:Ignorable="w14 w15 w16se w16cid">
   <w:docDefaults>
     <w:rPrDefault>
       <w:rPr>
@@ -2709,144 +2837,382 @@
       </w:pPr>
     </w:pPrDefault>
   </w:docDefaults>
-  <w:latentStyles w:defLockedState="0" w:defUIPriority="99" w:defSemiHidden="1" w:defUnhideWhenUsed="1" w:defQFormat="0" w:count="267">
-    <w:lsdException w:name="Normal" w:semiHidden="0" w:uiPriority="0" w:unhideWhenUsed="0" w:qFormat="1"/>
-    <w:lsdException w:name="heading 1" w:semiHidden="0" w:uiPriority="9" w:unhideWhenUsed="0" w:qFormat="1"/>
-    <w:lsdException w:name="heading 2" w:uiPriority="9" w:qFormat="1"/>
-    <w:lsdException w:name="heading 3" w:uiPriority="9" w:qFormat="1"/>
-    <w:lsdException w:name="heading 4" w:uiPriority="9" w:qFormat="1"/>
-    <w:lsdException w:name="heading 5" w:uiPriority="9" w:qFormat="1"/>
-    <w:lsdException w:name="heading 6" w:uiPriority="9" w:qFormat="1"/>
-    <w:lsdException w:name="heading 7" w:uiPriority="9" w:qFormat="1"/>
-    <w:lsdException w:name="heading 8" w:uiPriority="9" w:qFormat="1"/>
-    <w:lsdException w:name="heading 9" w:uiPriority="9" w:qFormat="1"/>
-    <w:lsdException w:name="toc 1" w:uiPriority="39"/>
-    <w:lsdException w:name="toc 2" w:uiPriority="39"/>
-    <w:lsdException w:name="toc 3" w:uiPriority="39"/>
-    <w:lsdException w:name="toc 4" w:uiPriority="39"/>
-    <w:lsdException w:name="toc 5" w:uiPriority="39"/>
-    <w:lsdException w:name="toc 6" w:uiPriority="39"/>
-    <w:lsdException w:name="toc 7" w:uiPriority="39"/>
-    <w:lsdException w:name="toc 8" w:uiPriority="39"/>
-    <w:lsdException w:name="toc 9" w:uiPriority="39"/>
-    <w:lsdException w:name="caption" w:uiPriority="35" w:qFormat="1"/>
-    <w:lsdException w:name="Title" w:semiHidden="0" w:uiPriority="10" w:unhideWhenUsed="0" w:qFormat="1"/>
-    <w:lsdException w:name="Default Paragraph Font" w:uiPriority="1"/>
-    <w:lsdException w:name="Subtitle" w:semiHidden="0" w:uiPriority="11" w:unhideWhenUsed="0" w:qFormat="1"/>
-    <w:lsdException w:name="Strong" w:semiHidden="0" w:uiPriority="22" w:unhideWhenUsed="0" w:qFormat="1"/>
-    <w:lsdException w:name="Emphasis" w:semiHidden="0" w:uiPriority="20" w:unhideWhenUsed="0" w:qFormat="1"/>
-    <w:lsdException w:name="Table Grid" w:semiHidden="0" w:uiPriority="59" w:unhideWhenUsed="0"/>
-    <w:lsdException w:name="Placeholder Text" w:unhideWhenUsed="0"/>
-    <w:lsdException w:name="No Spacing" w:semiHidden="0" w:uiPriority="1" w:unhideWhenUsed="0" w:qFormat="1"/>
-    <w:lsdException w:name="Light Shading" w:semiHidden="0" w:uiPriority="60" w:unhideWhenUsed="0"/>
-    <w:lsdException w:name="Light List" w:semiHidden="0" w:uiPriority="61" w:unhideWhenUsed="0"/>
-    <w:lsdException w:name="Light Grid" w:semiHidden="0" w:uiPriority="62" w:unhideWhenUsed="0"/>
-    <w:lsdException w:name="Medium Shading 1" w:semiHidden="0" w:uiPriority="63" w:unhideWhenUsed="0"/>
-    <w:lsdException w:name="Medium Shading 2" w:semiHidden="0" w:uiPriority="64" w:unhideWhenUsed="0"/>
-    <w:lsdException w:name="Medium List 1" w:semiHidden="0" w:uiPriority="65" w:unhideWhenUsed="0"/>
-    <w:lsdException w:name="Medium List 2" w:semiHidden="0" w:uiPriority="66" w:unhideWhenUsed="0"/>
-    <w:lsdException w:name="Medium Grid 1" w:semiHidden="0" w:uiPriority="67" w:unhideWhenUsed="0"/>
-    <w:lsdException w:name="Medium Grid 2" w:semiHidden="0" w:uiPriority="68" w:unhideWhenUsed="0"/>
-    <w:lsdException w:name="Medium Grid 3" w:semiHidden="0" w:uiPriority="69" w:unhideWhenUsed="0"/>
-    <w:lsdException w:name="Dark List" w:semiHidden="0" w:uiPriority="70" w:unhideWhenUsed="0"/>
-    <w:lsdException w:name="Colorful Shading" w:semiHidden="0" w:uiPriority="71" w:unhideWhenUsed="0"/>
-    <w:lsdException w:name="Colorful List" w:semiHidden="0" w:uiPriority="72" w:unhideWhenUsed="0"/>
-    <w:lsdException w:name="Colorful Grid" w:semiHidden="0" w:uiPriority="73" w:unhideWhenUsed="0"/>
-    <w:lsdException w:name="Light Shading Accent 1" w:semiHidden="0" w:uiPriority="60" w:unhideWhenUsed="0"/>
-    <w:lsdException w:name="Light List Accent 1" w:semiHidden="0" w:uiPriority="61" w:unhideWhenUsed="0"/>
-    <w:lsdException w:name="Light Grid Accent 1" w:semiHidden="0" w:uiPriority="62" w:unhideWhenUsed="0"/>
-    <w:lsdException w:name="Medium Shading 1 Accent 1" w:semiHidden="0" w:uiPriority="63" w:unhideWhenUsed="0"/>
-    <w:lsdException w:name="Medium Shading 2 Accent 1" w:semiHidden="0" w:uiPriority="64" w:unhideWhenUsed="0"/>
-    <w:lsdException w:name="Medium List 1 Accent 1" w:semiHidden="0" w:uiPriority="65" w:unhideWhenUsed="0"/>
-    <w:lsdException w:name="Revision" w:unhideWhenUsed="0"/>
-    <w:lsdException w:name="List Paragraph" w:semiHidden="0" w:uiPriority="34" w:unhideWhenUsed="0" w:qFormat="1"/>
-    <w:lsdException w:name="Quote" w:semiHidden="0" w:uiPriority="29" w:unhideWhenUsed="0" w:qFormat="1"/>
-    <w:lsdException w:name="Intense Quote" w:semiHidden="0" w:uiPriority="30" w:unhideWhenUsed="0" w:qFormat="1"/>
-    <w:lsdException w:name="Medium List 2 Accent 1" w:semiHidden="0" w:uiPriority="66" w:unhideWhenUsed="0"/>
-    <w:lsdException w:name="Medium Grid 1 Accent 1" w:semiHidden="0" w:uiPriority="67" w:unhideWhenUsed="0"/>
-    <w:lsdException w:name="Medium Grid 2 Accent 1" w:semiHidden="0" w:uiPriority="68" w:unhideWhenUsed="0"/>
-    <w:lsdException w:name="Medium Grid 3 Accent 1" w:semiHidden="0" w:uiPriority="69" w:unhideWhenUsed="0"/>
-    <w:lsdException w:name="Dark List Accent 1" w:semiHidden="0" w:uiPriority="70" w:unhideWhenUsed="0"/>
-    <w:lsdException w:name="Colorful Shading Accent 1" w:semiHidden="0" w:uiPriority="71" w:unhideWhenUsed="0"/>
-    <w:lsdException w:name="Colorful List Accent 1" w:semiHidden="0" w:uiPriority="72" w:unhideWhenUsed="0"/>
-    <w:lsdException w:name="Colorful Grid Accent 1" w:semiHidden="0" w:uiPriority="73" w:unhideWhenUsed="0"/>
-    <w:lsdException w:name="Light Shading Accent 2" w:semiHidden="0" w:uiPriority="60" w:unhideWhenUsed="0"/>
-    <w:lsdException w:name="Light List Accent 2" w:semiHidden="0" w:uiPriority="61" w:unhideWhenUsed="0"/>
-    <w:lsdException w:name="Light Grid Accent 2" w:semiHidden="0" w:uiPriority="62" w:unhideWhenUsed="0"/>
-    <w:lsdException w:name="Medium Shading 1 Accent 2" w:semiHidden="0" w:uiPriority="63" w:unhideWhenUsed="0"/>
-    <w:lsdException w:name="Medium Shading 2 Accent 2" w:semiHidden="0" w:uiPriority="64" w:unhideWhenUsed="0"/>
-    <w:lsdException w:name="Medium List 1 Accent 2" w:semiHidden="0" w:uiPriority="65" w:unhideWhenUsed="0"/>
-    <w:lsdException w:name="Medium List 2 Accent 2" w:semiHidden="0" w:uiPriority="66" w:unhideWhenUsed="0"/>
-    <w:lsdException w:name="Medium Grid 1 Accent 2" w:semiHidden="0" w:uiPriority="67" w:unhideWhenUsed="0"/>
-    <w:lsdException w:name="Medium Grid 2 Accent 2" w:semiHidden="0" w:uiPriority="68" w:unhideWhenUsed="0"/>
-    <w:lsdException w:name="Medium Grid 3 Accent 2" w:semiHidden="0" w:uiPriority="69" w:unhideWhenUsed="0"/>
-    <w:lsdException w:name="Dark List Accent 2" w:semiHidden="0" w:uiPriority="70" w:unhideWhenUsed="0"/>
-    <w:lsdException w:name="Colorful Shading Accent 2" w:semiHidden="0" w:uiPriority="71" w:unhideWhenUsed="0"/>
-    <w:lsdException w:name="Colorful List Accent 2" w:semiHidden="0" w:uiPriority="72" w:unhideWhenUsed="0"/>
-    <w:lsdException w:name="Colorful Grid Accent 2" w:semiHidden="0" w:uiPriority="73" w:unhideWhenUsed="0"/>
-    <w:lsdException w:name="Light Shading Accent 3" w:semiHidden="0" w:uiPriority="60" w:unhideWhenUsed="0"/>
-    <w:lsdException w:name="Light List Accent 3" w:semiHidden="0" w:uiPriority="61" w:unhideWhenUsed="0"/>
-    <w:lsdException w:name="Light Grid Accent 3" w:semiHidden="0" w:uiPriority="62" w:unhideWhenUsed="0"/>
-    <w:lsdException w:name="Medium Shading 1 Accent 3" w:semiHidden="0" w:uiPriority="63" w:unhideWhenUsed="0"/>
-    <w:lsdException w:name="Medium Shading 2 Accent 3" w:semiHidden="0" w:uiPriority="64" w:unhideWhenUsed="0"/>
-    <w:lsdException w:name="Medium List 1 Accent 3" w:semiHidden="0" w:uiPriority="65" w:unhideWhenUsed="0"/>
-    <w:lsdException w:name="Medium List 2 Accent 3" w:semiHidden="0" w:uiPriority="66" w:unhideWhenUsed="0"/>
-    <w:lsdException w:name="Medium Grid 1 Accent 3" w:semiHidden="0" w:uiPriority="67" w:unhideWhenUsed="0"/>
-    <w:lsdException w:name="Medium Grid 2 Accent 3" w:semiHidden="0" w:uiPriority="68" w:unhideWhenUsed="0"/>
-    <w:lsdException w:name="Medium Grid 3 Accent 3" w:semiHidden="0" w:uiPriority="69" w:unhideWhenUsed="0"/>
-    <w:lsdException w:name="Dark List Accent 3" w:semiHidden="0" w:uiPriority="70" w:unhideWhenUsed="0"/>
-    <w:lsdException w:name="Colorful Shading Accent 3" w:semiHidden="0" w:uiPriority="71" w:unhideWhenUsed="0"/>
-    <w:lsdException w:name="Colorful List Accent 3" w:semiHidden="0" w:uiPriority="72" w:unhideWhenUsed="0"/>
-    <w:lsdException w:name="Colorful Grid Accent 3" w:semiHidden="0" w:uiPriority="73" w:unhideWhenUsed="0"/>
-    <w:lsdException w:name="Light Shading Accent 4" w:semiHidden="0" w:uiPriority="60" w:unhideWhenUsed="0"/>
-    <w:lsdException w:name="Light List Accent 4" w:semiHidden="0" w:uiPriority="61" w:unhideWhenUsed="0"/>
-    <w:lsdException w:name="Light Grid Accent 4" w:semiHidden="0" w:uiPriority="62" w:unhideWhenUsed="0"/>
-    <w:lsdException w:name="Medium Shading 1 Accent 4" w:semiHidden="0" w:uiPriority="63" w:unhideWhenUsed="0"/>
-    <w:lsdException w:name="Medium Shading 2 Accent 4" w:semiHidden="0" w:uiPriority="64" w:unhideWhenUsed="0"/>
-    <w:lsdException w:name="Medium List 1 Accent 4" w:semiHidden="0" w:uiPriority="65" w:unhideWhenUsed="0"/>
-    <w:lsdException w:name="Medium List 2 Accent 4" w:semiHidden="0" w:uiPriority="66" w:unhideWhenUsed="0"/>
-    <w:lsdException w:name="Medium Grid 1 Accent 4" w:semiHidden="0" w:uiPriority="67" w:unhideWhenUsed="0"/>
-    <w:lsdException w:name="Medium Grid 2 Accent 4" w:semiHidden="0" w:uiPriority="68" w:unhideWhenUsed="0"/>
-    <w:lsdException w:name="Medium Grid 3 Accent 4" w:semiHidden="0" w:uiPriority="69" w:unhideWhenUsed="0"/>
-    <w:lsdException w:name="Dark List Accent 4" w:semiHidden="0" w:uiPriority="70" w:unhideWhenUsed="0"/>
-    <w:lsdException w:name="Colorful Shading Accent 4" w:semiHidden="0" w:uiPriority="71" w:unhideWhenUsed="0"/>
-    <w:lsdException w:name="Colorful List Accent 4" w:semiHidden="0" w:uiPriority="72" w:unhideWhenUsed="0"/>
-    <w:lsdException w:name="Colorful Grid Accent 4" w:semiHidden="0" w:uiPriority="73" w:unhideWhenUsed="0"/>
-    <w:lsdException w:name="Light Shading Accent 5" w:semiHidden="0" w:uiPriority="60" w:unhideWhenUsed="0"/>
-    <w:lsdException w:name="Light List Accent 5" w:semiHidden="0" w:uiPriority="61" w:unhideWhenUsed="0"/>
-    <w:lsdException w:name="Light Grid Accent 5" w:semiHidden="0" w:uiPriority="62" w:unhideWhenUsed="0"/>
-    <w:lsdException w:name="Medium Shading 1 Accent 5" w:semiHidden="0" w:uiPriority="63" w:unhideWhenUsed="0"/>
-    <w:lsdException w:name="Medium Shading 2 Accent 5" w:semiHidden="0" w:uiPriority="64" w:unhideWhenUsed="0"/>
-    <w:lsdException w:name="Medium List 1 Accent 5" w:semiHidden="0" w:uiPriority="65" w:unhideWhenUsed="0"/>
-    <w:lsdException w:name="Medium List 2 Accent 5" w:semiHidden="0" w:uiPriority="66" w:unhideWhenUsed="0"/>
-    <w:lsdException w:name="Medium Grid 1 Accent 5" w:semiHidden="0" w:uiPriority="67" w:unhideWhenUsed="0"/>
-    <w:lsdException w:name="Medium Grid 2 Accent 5" w:semiHidden="0" w:uiPriority="68" w:unhideWhenUsed="0"/>
-    <w:lsdException w:name="Medium Grid 3 Accent 5" w:semiHidden="0" w:uiPriority="69" w:unhideWhenUsed="0"/>
-    <w:lsdException w:name="Dark List Accent 5" w:semiHidden="0" w:uiPriority="70" w:unhideWhenUsed="0"/>
-    <w:lsdException w:name="Colorful Shading Accent 5" w:semiHidden="0" w:uiPriority="71" w:unhideWhenUsed="0"/>
-    <w:lsdException w:name="Colorful List Accent 5" w:semiHidden="0" w:uiPriority="72" w:unhideWhenUsed="0"/>
-    <w:lsdException w:name="Colorful Grid Accent 5" w:semiHidden="0" w:uiPriority="73" w:unhideWhenUsed="0"/>
-    <w:lsdException w:name="Light Shading Accent 6" w:semiHidden="0" w:uiPriority="60" w:unhideWhenUsed="0"/>
-    <w:lsdException w:name="Light List Accent 6" w:semiHidden="0" w:uiPriority="61" w:unhideWhenUsed="0"/>
-    <w:lsdException w:name="Light Grid Accent 6" w:semiHidden="0" w:uiPriority="62" w:unhideWhenUsed="0"/>
-    <w:lsdException w:name="Medium Shading 1 Accent 6" w:semiHidden="0" w:uiPriority="63" w:unhideWhenUsed="0"/>
-    <w:lsdException w:name="Medium Shading 2 Accent 6" w:semiHidden="0" w:uiPriority="64" w:unhideWhenUsed="0"/>
-    <w:lsdException w:name="Medium List 1 Accent 6" w:semiHidden="0" w:uiPriority="65" w:unhideWhenUsed="0"/>
-    <w:lsdException w:name="Medium List 2 Accent 6" w:semiHidden="0" w:uiPriority="66" w:unhideWhenUsed="0"/>
-    <w:lsdException w:name="Medium Grid 1 Accent 6" w:semiHidden="0" w:uiPriority="67" w:unhideWhenUsed="0"/>
-    <w:lsdException w:name="Medium Grid 2 Accent 6" w:semiHidden="0" w:uiPriority="68" w:unhideWhenUsed="0"/>
-    <w:lsdException w:name="Medium Grid 3 Accent 6" w:semiHidden="0" w:uiPriority="69" w:unhideWhenUsed="0"/>
-    <w:lsdException w:name="Dark List Accent 6" w:semiHidden="0" w:uiPriority="70" w:unhideWhenUsed="0"/>
-    <w:lsdException w:name="Colorful Shading Accent 6" w:semiHidden="0" w:uiPriority="71" w:unhideWhenUsed="0"/>
-    <w:lsdException w:name="Colorful List Accent 6" w:semiHidden="0" w:uiPriority="72" w:unhideWhenUsed="0"/>
-    <w:lsdException w:name="Colorful Grid Accent 6" w:semiHidden="0" w:uiPriority="73" w:unhideWhenUsed="0"/>
-    <w:lsdException w:name="Subtle Emphasis" w:semiHidden="0" w:uiPriority="19" w:unhideWhenUsed="0" w:qFormat="1"/>
-    <w:lsdException w:name="Intense Emphasis" w:semiHidden="0" w:uiPriority="21" w:unhideWhenUsed="0" w:qFormat="1"/>
-    <w:lsdException w:name="Subtle Reference" w:semiHidden="0" w:uiPriority="31" w:unhideWhenUsed="0" w:qFormat="1"/>
-    <w:lsdException w:name="Intense Reference" w:semiHidden="0" w:uiPriority="32" w:unhideWhenUsed="0" w:qFormat="1"/>
-    <w:lsdException w:name="Book Title" w:semiHidden="0" w:uiPriority="33" w:unhideWhenUsed="0" w:qFormat="1"/>
-    <w:lsdException w:name="Bibliography" w:uiPriority="37"/>
-    <w:lsdException w:name="TOC Heading" w:uiPriority="39" w:qFormat="1"/>
+  <w:latentStyles w:defLockedState="0" w:defUIPriority="99" w:defSemiHidden="0" w:defUnhideWhenUsed="0" w:defQFormat="0" w:count="375">
+    <w:lsdException w:name="Normal" w:uiPriority="0" w:qFormat="1"/>
+    <w:lsdException w:name="heading 1" w:uiPriority="9" w:qFormat="1"/>
+    <w:lsdException w:name="heading 2" w:semiHidden="1" w:uiPriority="9" w:unhideWhenUsed="1" w:qFormat="1"/>
+    <w:lsdException w:name="heading 3" w:semiHidden="1" w:uiPriority="9" w:unhideWhenUsed="1" w:qFormat="1"/>
+    <w:lsdException w:name="heading 4" w:semiHidden="1" w:uiPriority="9" w:unhideWhenUsed="1" w:qFormat="1"/>
+    <w:lsdException w:name="heading 5" w:semiHidden="1" w:uiPriority="9" w:unhideWhenUsed="1" w:qFormat="1"/>
+    <w:lsdException w:name="heading 6" w:semiHidden="1" w:uiPriority="9" w:unhideWhenUsed="1" w:qFormat="1"/>
+    <w:lsdException w:name="heading 7" w:semiHidden="1" w:uiPriority="9" w:unhideWhenUsed="1" w:qFormat="1"/>
+    <w:lsdException w:name="heading 8" w:semiHidden="1" w:uiPriority="9" w:unhideWhenUsed="1" w:qFormat="1"/>
+    <w:lsdException w:name="heading 9" w:semiHidden="1" w:uiPriority="9" w:unhideWhenUsed="1" w:qFormat="1"/>
+    <w:lsdException w:name="index 1" w:semiHidden="1" w:unhideWhenUsed="1"/>
+    <w:lsdException w:name="index 2" w:semiHidden="1" w:unhideWhenUsed="1"/>
+    <w:lsdException w:name="index 3" w:semiHidden="1" w:unhideWhenUsed="1"/>
+    <w:lsdException w:name="index 4" w:semiHidden="1" w:unhideWhenUsed="1"/>
+    <w:lsdException w:name="index 5" w:semiHidden="1" w:unhideWhenUsed="1"/>
+    <w:lsdException w:name="index 6" w:semiHidden="1" w:unhideWhenUsed="1"/>
+    <w:lsdException w:name="index 7" w:semiHidden="1" w:unhideWhenUsed="1"/>
+    <w:lsdException w:name="index 8" w:semiHidden="1" w:unhideWhenUsed="1"/>
+    <w:lsdException w:name="index 9" w:semiHidden="1" w:unhideWhenUsed="1"/>
+    <w:lsdException w:name="toc 1" w:semiHidden="1" w:uiPriority="39" w:unhideWhenUsed="1"/>
+    <w:lsdException w:name="toc 2" w:semiHidden="1" w:uiPriority="39" w:unhideWhenUsed="1"/>
+    <w:lsdException w:name="toc 3" w:semiHidden="1" w:uiPriority="39" w:unhideWhenUsed="1"/>
+    <w:lsdException w:name="toc 4" w:semiHidden="1" w:uiPriority="39" w:unhideWhenUsed="1"/>
+    <w:lsdException w:name="toc 5" w:semiHidden="1" w:uiPriority="39" w:unhideWhenUsed="1"/>
+    <w:lsdException w:name="toc 6" w:semiHidden="1" w:uiPriority="39" w:unhideWhenUsed="1"/>
+    <w:lsdException w:name="toc 7" w:semiHidden="1" w:uiPriority="39" w:unhideWhenUsed="1"/>
+    <w:lsdException w:name="toc 8" w:semiHidden="1" w:uiPriority="39" w:unhideWhenUsed="1"/>
+    <w:lsdException w:name="toc 9" w:semiHidden="1" w:uiPriority="39" w:unhideWhenUsed="1"/>
+    <w:lsdException w:name="Normal Indent" w:semiHidden="1" w:unhideWhenUsed="1"/>
+    <w:lsdException w:name="footnote text" w:semiHidden="1" w:unhideWhenUsed="1"/>
+    <w:lsdException w:name="annotation text" w:semiHidden="1" w:unhideWhenUsed="1"/>
+    <w:lsdException w:name="header" w:semiHidden="1" w:unhideWhenUsed="1"/>
+    <w:lsdException w:name="footer" w:semiHidden="1" w:unhideWhenUsed="1"/>
+    <w:lsdException w:name="index heading" w:semiHidden="1" w:unhideWhenUsed="1"/>
+    <w:lsdException w:name="caption" w:semiHidden="1" w:uiPriority="35" w:unhideWhenUsed="1" w:qFormat="1"/>
+    <w:lsdException w:name="table of figures" w:semiHidden="1" w:unhideWhenUsed="1"/>
+    <w:lsdException w:name="envelope address" w:semiHidden="1" w:unhideWhenUsed="1"/>
+    <w:lsdException w:name="envelope return" w:semiHidden="1" w:unhideWhenUsed="1"/>
+    <w:lsdException w:name="footnote reference" w:semiHidden="1" w:unhideWhenUsed="1"/>
+    <w:lsdException w:name="annotation reference" w:semiHidden="1" w:unhideWhenUsed="1"/>
+    <w:lsdException w:name="line number" w:semiHidden="1" w:unhideWhenUsed="1"/>
+    <w:lsdException w:name="page number" w:semiHidden="1" w:unhideWhenUsed="1"/>
+    <w:lsdException w:name="endnote reference" w:semiHidden="1" w:unhideWhenUsed="1"/>
+    <w:lsdException w:name="endnote text" w:semiHidden="1" w:unhideWhenUsed="1"/>
+    <w:lsdException w:name="table of authorities" w:semiHidden="1" w:unhideWhenUsed="1"/>
+    <w:lsdException w:name="macro" w:semiHidden="1" w:unhideWhenUsed="1"/>
+    <w:lsdException w:name="toa heading" w:semiHidden="1" w:unhideWhenUsed="1"/>
+    <w:lsdException w:name="List" w:semiHidden="1" w:unhideWhenUsed="1"/>
+    <w:lsdException w:name="List Bullet" w:semiHidden="1" w:unhideWhenUsed="1"/>
+    <w:lsdException w:name="List Number" w:semiHidden="1" w:unhideWhenUsed="1"/>
+    <w:lsdException w:name="List 2" w:semiHidden="1" w:unhideWhenUsed="1"/>
+    <w:lsdException w:name="List 3" w:semiHidden="1" w:unhideWhenUsed="1"/>
+    <w:lsdException w:name="List 4" w:semiHidden="1" w:unhideWhenUsed="1"/>
+    <w:lsdException w:name="List 5" w:semiHidden="1" w:unhideWhenUsed="1"/>
+    <w:lsdException w:name="List Bullet 2" w:semiHidden="1" w:unhideWhenUsed="1"/>
+    <w:lsdException w:name="List Bullet 3" w:semiHidden="1" w:unhideWhenUsed="1"/>
+    <w:lsdException w:name="List Bullet 4" w:semiHidden="1" w:unhideWhenUsed="1"/>
+    <w:lsdException w:name="List Bullet 5" w:semiHidden="1" w:unhideWhenUsed="1"/>
+    <w:lsdException w:name="List Number 2" w:semiHidden="1" w:unhideWhenUsed="1"/>
+    <w:lsdException w:name="List Number 3" w:semiHidden="1" w:unhideWhenUsed="1"/>
+    <w:lsdException w:name="List Number 4" w:semiHidden="1" w:unhideWhenUsed="1"/>
+    <w:lsdException w:name="List Number 5" w:semiHidden="1" w:unhideWhenUsed="1"/>
+    <w:lsdException w:name="Title" w:uiPriority="10" w:qFormat="1"/>
+    <w:lsdException w:name="Closing" w:semiHidden="1" w:unhideWhenUsed="1"/>
+    <w:lsdException w:name="Signature" w:semiHidden="1" w:unhideWhenUsed="1"/>
+    <w:lsdException w:name="Default Paragraph Font" w:semiHidden="1" w:uiPriority="1" w:unhideWhenUsed="1"/>
+    <w:lsdException w:name="Body Text" w:semiHidden="1" w:unhideWhenUsed="1"/>
+    <w:lsdException w:name="Body Text Indent" w:semiHidden="1" w:unhideWhenUsed="1"/>
+    <w:lsdException w:name="List Continue" w:semiHidden="1" w:unhideWhenUsed="1"/>
+    <w:lsdException w:name="List Continue 2" w:semiHidden="1" w:unhideWhenUsed="1"/>
+    <w:lsdException w:name="List Continue 3" w:semiHidden="1" w:unhideWhenUsed="1"/>
+    <w:lsdException w:name="List Continue 4" w:semiHidden="1" w:unhideWhenUsed="1"/>
+    <w:lsdException w:name="List Continue 5" w:semiHidden="1" w:unhideWhenUsed="1"/>
+    <w:lsdException w:name="Message Header" w:semiHidden="1" w:unhideWhenUsed="1"/>
+    <w:lsdException w:name="Subtitle" w:uiPriority="11" w:qFormat="1"/>
+    <w:lsdException w:name="Salutation" w:semiHidden="1" w:unhideWhenUsed="1"/>
+    <w:lsdException w:name="Date" w:semiHidden="1" w:unhideWhenUsed="1"/>
+    <w:lsdException w:name="Body Text First Indent" w:semiHidden="1" w:unhideWhenUsed="1"/>
+    <w:lsdException w:name="Body Text First Indent 2" w:semiHidden="1" w:unhideWhenUsed="1"/>
+    <w:lsdException w:name="Note Heading" w:semiHidden="1" w:unhideWhenUsed="1"/>
+    <w:lsdException w:name="Body Text 2" w:semiHidden="1" w:unhideWhenUsed="1"/>
+    <w:lsdException w:name="Body Text 3" w:semiHidden="1" w:unhideWhenUsed="1"/>
+    <w:lsdException w:name="Body Text Indent 2" w:semiHidden="1" w:unhideWhenUsed="1"/>
+    <w:lsdException w:name="Body Text Indent 3" w:semiHidden="1" w:unhideWhenUsed="1"/>
+    <w:lsdException w:name="Block Text" w:semiHidden="1" w:unhideWhenUsed="1"/>
+    <w:lsdException w:name="Hyperlink" w:semiHidden="1" w:unhideWhenUsed="1"/>
+    <w:lsdException w:name="FollowedHyperlink" w:semiHidden="1" w:unhideWhenUsed="1"/>
+    <w:lsdException w:name="Strong" w:uiPriority="22" w:qFormat="1"/>
+    <w:lsdException w:name="Emphasis" w:uiPriority="20" w:qFormat="1"/>
+    <w:lsdException w:name="Document Map" w:semiHidden="1" w:unhideWhenUsed="1"/>
+    <w:lsdException w:name="Plain Text" w:semiHidden="1" w:unhideWhenUsed="1"/>
+    <w:lsdException w:name="E-mail Signature" w:semiHidden="1" w:unhideWhenUsed="1"/>
+    <w:lsdException w:name="HTML Top of Form" w:semiHidden="1" w:unhideWhenUsed="1"/>
+    <w:lsdException w:name="HTML Bottom of Form" w:semiHidden="1" w:unhideWhenUsed="1"/>
+    <w:lsdException w:name="Normal (Web)" w:semiHidden="1" w:unhideWhenUsed="1"/>
+    <w:lsdException w:name="HTML Acronym" w:semiHidden="1" w:unhideWhenUsed="1"/>
+    <w:lsdException w:name="HTML Address" w:semiHidden="1" w:unhideWhenUsed="1"/>
+    <w:lsdException w:name="HTML Cite" w:semiHidden="1" w:unhideWhenUsed="1"/>
+    <w:lsdException w:name="HTML Code" w:semiHidden="1" w:unhideWhenUsed="1"/>
+    <w:lsdException w:name="HTML Definition" w:semiHidden="1" w:unhideWhenUsed="1"/>
+    <w:lsdException w:name="HTML Keyboard" w:semiHidden="1" w:unhideWhenUsed="1"/>
+    <w:lsdException w:name="HTML Preformatted" w:semiHidden="1" w:unhideWhenUsed="1"/>
+    <w:lsdException w:name="HTML Sample" w:semiHidden="1" w:unhideWhenUsed="1"/>
+    <w:lsdException w:name="HTML Typewriter" w:semiHidden="1" w:unhideWhenUsed="1"/>
+    <w:lsdException w:name="HTML Variable" w:semiHidden="1" w:unhideWhenUsed="1"/>
+    <w:lsdException w:name="Normal Table" w:semiHidden="1" w:unhideWhenUsed="1"/>
+    <w:lsdException w:name="annotation subject" w:semiHidden="1" w:unhideWhenUsed="1"/>
+    <w:lsdException w:name="No List" w:semiHidden="1" w:unhideWhenUsed="1"/>
+    <w:lsdException w:name="Outline List 1" w:semiHidden="1" w:unhideWhenUsed="1"/>
+    <w:lsdException w:name="Outline List 2" w:semiHidden="1" w:unhideWhenUsed="1"/>
+    <w:lsdException w:name="Outline List 3" w:semiHidden="1" w:unhideWhenUsed="1"/>
+    <w:lsdException w:name="Table Simple 1" w:semiHidden="1" w:unhideWhenUsed="1"/>
+    <w:lsdException w:name="Table Simple 2" w:semiHidden="1" w:unhideWhenUsed="1"/>
+    <w:lsdException w:name="Table Simple 3" w:semiHidden="1" w:unhideWhenUsed="1"/>
+    <w:lsdException w:name="Table Classic 1" w:semiHidden="1" w:unhideWhenUsed="1"/>
+    <w:lsdException w:name="Table Classic 2" w:semiHidden="1" w:unhideWhenUsed="1"/>
+    <w:lsdException w:name="Table Classic 3" w:semiHidden="1" w:unhideWhenUsed="1"/>
+    <w:lsdException w:name="Table Classic 4" w:semiHidden="1" w:unhideWhenUsed="1"/>
+    <w:lsdException w:name="Table Colorful 1" w:semiHidden="1" w:unhideWhenUsed="1"/>
+    <w:lsdException w:name="Table Colorful 2" w:semiHidden="1" w:unhideWhenUsed="1"/>
+    <w:lsdException w:name="Table Colorful 3" w:semiHidden="1" w:unhideWhenUsed="1"/>
+    <w:lsdException w:name="Table Columns 1" w:semiHidden="1" w:unhideWhenUsed="1"/>
+    <w:lsdException w:name="Table Columns 2" w:semiHidden="1" w:unhideWhenUsed="1"/>
+    <w:lsdException w:name="Table Columns 3" w:semiHidden="1" w:unhideWhenUsed="1"/>
+    <w:lsdException w:name="Table Columns 4" w:semiHidden="1" w:unhideWhenUsed="1"/>
+    <w:lsdException w:name="Table Columns 5" w:semiHidden="1" w:unhideWhenUsed="1"/>
+    <w:lsdException w:name="Table Grid 1" w:semiHidden="1" w:unhideWhenUsed="1"/>
+    <w:lsdException w:name="Table Grid 2" w:semiHidden="1" w:unhideWhenUsed="1"/>
+    <w:lsdException w:name="Table Grid 3" w:semiHidden="1" w:unhideWhenUsed="1"/>
+    <w:lsdException w:name="Table Grid 4" w:semiHidden="1" w:unhideWhenUsed="1"/>
+    <w:lsdException w:name="Table Grid 5" w:semiHidden="1" w:unhideWhenUsed="1"/>
+    <w:lsdException w:name="Table Grid 6" w:semiHidden="1" w:unhideWhenUsed="1"/>
+    <w:lsdException w:name="Table Grid 7" w:semiHidden="1" w:unhideWhenUsed="1"/>
+    <w:lsdException w:name="Table Grid 8" w:semiHidden="1" w:unhideWhenUsed="1"/>
+    <w:lsdException w:name="Table List 1" w:semiHidden="1" w:unhideWhenUsed="1"/>
+    <w:lsdException w:name="Table List 2" w:semiHidden="1" w:unhideWhenUsed="1"/>
+    <w:lsdException w:name="Table List 3" w:semiHidden="1" w:unhideWhenUsed="1"/>
+    <w:lsdException w:name="Table List 4" w:semiHidden="1" w:unhideWhenUsed="1"/>
+    <w:lsdException w:name="Table List 5" w:semiHidden="1" w:unhideWhenUsed="1"/>
+    <w:lsdException w:name="Table List 6" w:semiHidden="1" w:unhideWhenUsed="1"/>
+    <w:lsdException w:name="Table List 7" w:semiHidden="1" w:unhideWhenUsed="1"/>
+    <w:lsdException w:name="Table List 8" w:semiHidden="1" w:unhideWhenUsed="1"/>
+    <w:lsdException w:name="Table 3D effects 1" w:semiHidden="1" w:unhideWhenUsed="1"/>
+    <w:lsdException w:name="Table 3D effects 2" w:semiHidden="1" w:unhideWhenUsed="1"/>
+    <w:lsdException w:name="Table 3D effects 3" w:semiHidden="1" w:unhideWhenUsed="1"/>
+    <w:lsdException w:name="Table Contemporary" w:semiHidden="1" w:unhideWhenUsed="1"/>
+    <w:lsdException w:name="Table Elegant" w:semiHidden="1" w:unhideWhenUsed="1"/>
+    <w:lsdException w:name="Table Professional" w:semiHidden="1" w:unhideWhenUsed="1"/>
+    <w:lsdException w:name="Table Subtle 1" w:semiHidden="1" w:unhideWhenUsed="1"/>
+    <w:lsdException w:name="Table Subtle 2" w:semiHidden="1" w:unhideWhenUsed="1"/>
+    <w:lsdException w:name="Table Web 1" w:semiHidden="1" w:unhideWhenUsed="1"/>
+    <w:lsdException w:name="Table Web 2" w:semiHidden="1" w:unhideWhenUsed="1"/>
+    <w:lsdException w:name="Table Web 3" w:semiHidden="1" w:unhideWhenUsed="1"/>
+    <w:lsdException w:name="Balloon Text" w:semiHidden="1" w:unhideWhenUsed="1"/>
+    <w:lsdException w:name="Table Grid" w:semiHidden="1" w:uiPriority="59" w:unhideWhenUsed="1"/>
+    <w:lsdException w:name="Table Theme" w:semiHidden="1" w:unhideWhenUsed="1"/>
+    <w:lsdException w:name="Placeholder Text" w:semiHidden="1"/>
+    <w:lsdException w:name="No Spacing" w:uiPriority="1" w:qFormat="1"/>
+    <w:lsdException w:name="Light Shading" w:uiPriority="60"/>
+    <w:lsdException w:name="Light List" w:uiPriority="61"/>
+    <w:lsdException w:name="Light Grid" w:uiPriority="62"/>
+    <w:lsdException w:name="Medium Shading 1" w:uiPriority="63"/>
+    <w:lsdException w:name="Medium Shading 2" w:uiPriority="64"/>
+    <w:lsdException w:name="Medium List 1" w:uiPriority="65"/>
+    <w:lsdException w:name="Medium List 2" w:uiPriority="66"/>
+    <w:lsdException w:name="Medium Grid 1" w:uiPriority="67"/>
+    <w:lsdException w:name="Medium Grid 2" w:uiPriority="68"/>
+    <w:lsdException w:name="Medium Grid 3" w:uiPriority="69"/>
+    <w:lsdException w:name="Dark List" w:uiPriority="70"/>
+    <w:lsdException w:name="Colorful Shading" w:uiPriority="71"/>
+    <w:lsdException w:name="Colorful List" w:uiPriority="72"/>
+    <w:lsdException w:name="Colorful Grid" w:uiPriority="73"/>
+    <w:lsdException w:name="Light Shading Accent 1" w:uiPriority="60"/>
+    <w:lsdException w:name="Light List Accent 1" w:uiPriority="61"/>
+    <w:lsdException w:name="Light Grid Accent 1" w:uiPriority="62"/>
+    <w:lsdException w:name="Medium Shading 1 Accent 1" w:uiPriority="63"/>
+    <w:lsdException w:name="Medium Shading 2 Accent 1" w:uiPriority="64"/>
+    <w:lsdException w:name="Medium List 1 Accent 1" w:uiPriority="65"/>
+    <w:lsdException w:name="Revision" w:semiHidden="1"/>
+    <w:lsdException w:name="List Paragraph" w:uiPriority="34" w:qFormat="1"/>
+    <w:lsdException w:name="Quote" w:uiPriority="29" w:qFormat="1"/>
+    <w:lsdException w:name="Intense Quote" w:uiPriority="30" w:qFormat="1"/>
+    <w:lsdException w:name="Medium List 2 Accent 1" w:uiPriority="66"/>
+    <w:lsdException w:name="Medium Grid 1 Accent 1" w:uiPriority="67"/>
+    <w:lsdException w:name="Medium Grid 2 Accent 1" w:uiPriority="68"/>
+    <w:lsdException w:name="Medium Grid 3 Accent 1" w:uiPriority="69"/>
+    <w:lsdException w:name="Dark List Accent 1" w:uiPriority="70"/>
+    <w:lsdException w:name="Colorful Shading Accent 1" w:uiPriority="71"/>
+    <w:lsdException w:name="Colorful List Accent 1" w:uiPriority="72"/>
+    <w:lsdException w:name="Colorful Grid Accent 1" w:uiPriority="73"/>
+    <w:lsdException w:name="Light Shading Accent 2" w:uiPriority="60"/>
+    <w:lsdException w:name="Light List Accent 2" w:uiPriority="61"/>
+    <w:lsdException w:name="Light Grid Accent 2" w:uiPriority="62"/>
+    <w:lsdException w:name="Medium Shading 1 Accent 2" w:uiPriority="63"/>
+    <w:lsdException w:name="Medium Shading 2 Accent 2" w:uiPriority="64"/>
+    <w:lsdException w:name="Medium List 1 Accent 2" w:uiPriority="65"/>
+    <w:lsdException w:name="Medium List 2 Accent 2" w:uiPriority="66"/>
+    <w:lsdException w:name="Medium Grid 1 Accent 2" w:uiPriority="67"/>
+    <w:lsdException w:name="Medium Grid 2 Accent 2" w:uiPriority="68"/>
+    <w:lsdException w:name="Medium Grid 3 Accent 2" w:uiPriority="69"/>
+    <w:lsdException w:name="Dark List Accent 2" w:uiPriority="70"/>
+    <w:lsdException w:name="Colorful Shading Accent 2" w:uiPriority="71"/>
+    <w:lsdException w:name="Colorful List Accent 2" w:uiPriority="72"/>
+    <w:lsdException w:name="Colorful Grid Accent 2" w:uiPriority="73"/>
+    <w:lsdException w:name="Light Shading Accent 3" w:uiPriority="60"/>
+    <w:lsdException w:name="Light List Accent 3" w:uiPriority="61"/>
+    <w:lsdException w:name="Light Grid Accent 3" w:uiPriority="62"/>
+    <w:lsdException w:name="Medium Shading 1 Accent 3" w:uiPriority="63"/>
+    <w:lsdException w:name="Medium Shading 2 Accent 3" w:uiPriority="64"/>
+    <w:lsdException w:name="Medium List 1 Accent 3" w:uiPriority="65"/>
+    <w:lsdException w:name="Medium List 2 Accent 3" w:uiPriority="66"/>
+    <w:lsdException w:name="Medium Grid 1 Accent 3" w:uiPriority="67"/>
+    <w:lsdException w:name="Medium Grid 2 Accent 3" w:uiPriority="68"/>
+    <w:lsdException w:name="Medium Grid 3 Accent 3" w:uiPriority="69"/>
+    <w:lsdException w:name="Dark List Accent 3" w:uiPriority="70"/>
+    <w:lsdException w:name="Colorful Shading Accent 3" w:uiPriority="71"/>
+    <w:lsdException w:name="Colorful List Accent 3" w:uiPriority="72"/>
+    <w:lsdException w:name="Colorful Grid Accent 3" w:uiPriority="73"/>
+    <w:lsdException w:name="Light Shading Accent 4" w:uiPriority="60"/>
+    <w:lsdException w:name="Light List Accent 4" w:uiPriority="61"/>
+    <w:lsdException w:name="Light Grid Accent 4" w:uiPriority="62"/>
+    <w:lsdException w:name="Medium Shading 1 Accent 4" w:uiPriority="63"/>
+    <w:lsdException w:name="Medium Shading 2 Accent 4" w:uiPriority="64"/>
+    <w:lsdException w:name="Medium List 1 Accent 4" w:uiPriority="65"/>
+    <w:lsdException w:name="Medium List 2 Accent 4" w:uiPriority="66"/>
+    <w:lsdException w:name="Medium Grid 1 Accent 4" w:uiPriority="67"/>
+    <w:lsdException w:name="Medium Grid 2 Accent 4" w:uiPriority="68"/>
+    <w:lsdException w:name="Medium Grid 3 Accent 4" w:uiPriority="69"/>
+    <w:lsdException w:name="Dark List Accent 4" w:uiPriority="70"/>
+    <w:lsdException w:name="Colorful Shading Accent 4" w:uiPriority="71"/>
+    <w:lsdException w:name="Colorful List Accent 4" w:uiPriority="72"/>
+    <w:lsdException w:name="Colorful Grid Accent 4" w:uiPriority="73"/>
+    <w:lsdException w:name="Light Shading Accent 5" w:uiPriority="60"/>
+    <w:lsdException w:name="Light List Accent 5" w:uiPriority="61"/>
+    <w:lsdException w:name="Light Grid Accent 5" w:uiPriority="62"/>
+    <w:lsdException w:name="Medium Shading 1 Accent 5" w:uiPriority="63"/>
+    <w:lsdException w:name="Medium Shading 2 Accent 5" w:uiPriority="64"/>
+    <w:lsdException w:name="Medium List 1 Accent 5" w:uiPriority="65"/>
+    <w:lsdException w:name="Medium List 2 Accent 5" w:uiPriority="66"/>
+    <w:lsdException w:name="Medium Grid 1 Accent 5" w:uiPriority="67"/>
+    <w:lsdException w:name="Medium Grid 2 Accent 5" w:uiPriority="68"/>
+    <w:lsdException w:name="Medium Grid 3 Accent 5" w:uiPriority="69"/>
+    <w:lsdException w:name="Dark List Accent 5" w:uiPriority="70"/>
+    <w:lsdException w:name="Colorful Shading Accent 5" w:uiPriority="71"/>
+    <w:lsdException w:name="Colorful List Accent 5" w:uiPriority="72"/>
+    <w:lsdException w:name="Colorful Grid Accent 5" w:uiPriority="73"/>
+    <w:lsdException w:name="Light Shading Accent 6" w:uiPriority="60"/>
+    <w:lsdException w:name="Light List Accent 6" w:uiPriority="61"/>
+    <w:lsdException w:name="Light Grid Accent 6" w:uiPriority="62"/>
+    <w:lsdException w:name="Medium Shading 1 Accent 6" w:uiPriority="63"/>
+    <w:lsdException w:name="Medium Shading 2 Accent 6" w:uiPriority="64"/>
+    <w:lsdException w:name="Medium List 1 Accent 6" w:uiPriority="65"/>
+    <w:lsdException w:name="Medium List 2 Accent 6" w:uiPriority="66"/>
+    <w:lsdException w:name="Medium Grid 1 Accent 6" w:uiPriority="67"/>
+    <w:lsdException w:name="Medium Grid 2 Accent 6" w:uiPriority="68"/>
+    <w:lsdException w:name="Medium Grid 3 Accent 6" w:uiPriority="69"/>
+    <w:lsdException w:name="Dark List Accent 6" w:uiPriority="70"/>
+    <w:lsdException w:name="Colorful Shading Accent 6" w:uiPriority="71"/>
+    <w:lsdException w:name="Colorful List Accent 6" w:uiPriority="72"/>
+    <w:lsdException w:name="Colorful Grid Accent 6" w:uiPriority="73"/>
+    <w:lsdException w:name="Subtle Emphasis" w:uiPriority="19" w:qFormat="1"/>
+    <w:lsdException w:name="Intense Emphasis" w:uiPriority="21" w:qFormat="1"/>
+    <w:lsdException w:name="Subtle Reference" w:uiPriority="31" w:qFormat="1"/>
+    <w:lsdException w:name="Intense Reference" w:uiPriority="32" w:qFormat="1"/>
+    <w:lsdException w:name="Book Title" w:uiPriority="33" w:qFormat="1"/>
+    <w:lsdException w:name="Bibliography" w:semiHidden="1" w:uiPriority="37" w:unhideWhenUsed="1"/>
+    <w:lsdException w:name="TOC Heading" w:semiHidden="1" w:uiPriority="39" w:unhideWhenUsed="1" w:qFormat="1"/>
+    <w:lsdException w:name="Plain Table 1" w:uiPriority="41"/>
+    <w:lsdException w:name="Plain Table 2" w:uiPriority="42"/>
+    <w:lsdException w:name="Plain Table 3" w:uiPriority="43"/>
+    <w:lsdException w:name="Plain Table 4" w:uiPriority="44"/>
+    <w:lsdException w:name="Plain Table 5" w:uiPriority="45"/>
+    <w:lsdException w:name="Grid Table Light" w:uiPriority="40"/>
+    <w:lsdException w:name="Grid Table 1 Light" w:uiPriority="46"/>
+    <w:lsdException w:name="Grid Table 2" w:uiPriority="47"/>
+    <w:lsdException w:name="Grid Table 3" w:uiPriority="48"/>
+    <w:lsdException w:name="Grid Table 4" w:uiPriority="49"/>
+    <w:lsdException w:name="Grid Table 5 Dark" w:uiPriority="50"/>
+    <w:lsdException w:name="Grid Table 6 Colorful" w:uiPriority="51"/>
+    <w:lsdException w:name="Grid Table 7 Colorful" w:uiPriority="52"/>
+    <w:lsdException w:name="Grid Table 1 Light Accent 1" w:uiPriority="46"/>
+    <w:lsdException w:name="Grid Table 2 Accent 1" w:uiPriority="47"/>
+    <w:lsdException w:name="Grid Table 3 Accent 1" w:uiPriority="48"/>
+    <w:lsdException w:name="Grid Table 4 Accent 1" w:uiPriority="49"/>
+    <w:lsdException w:name="Grid Table 5 Dark Accent 1" w:uiPriority="50"/>
+    <w:lsdException w:name="Grid Table 6 Colorful Accent 1" w:uiPriority="51"/>
+    <w:lsdException w:name="Grid Table 7 Colorful Accent 1" w:uiPriority="52"/>
+    <w:lsdException w:name="Grid Table 1 Light Accent 2" w:uiPriority="46"/>
+    <w:lsdException w:name="Grid Table 2 Accent 2" w:uiPriority="47"/>
+    <w:lsdException w:name="Grid Table 3 Accent 2" w:uiPriority="48"/>
+    <w:lsdException w:name="Grid Table 4 Accent 2" w:uiPriority="49"/>
+    <w:lsdException w:name="Grid Table 5 Dark Accent 2" w:uiPriority="50"/>
+    <w:lsdException w:name="Grid Table 6 Colorful Accent 2" w:uiPriority="51"/>
+    <w:lsdException w:name="Grid Table 7 Colorful Accent 2" w:uiPriority="52"/>
+    <w:lsdException w:name="Grid Table 1 Light Accent 3" w:uiPriority="46"/>
+    <w:lsdException w:name="Grid Table 2 Accent 3" w:uiPriority="47"/>
+    <w:lsdException w:name="Grid Table 3 Accent 3" w:uiPriority="48"/>
+    <w:lsdException w:name="Grid Table 4 Accent 3" w:uiPriority="49"/>
+    <w:lsdException w:name="Grid Table 5 Dark Accent 3" w:uiPriority="50"/>
+    <w:lsdException w:name="Grid Table 6 Colorful Accent 3" w:uiPriority="51"/>
+    <w:lsdException w:name="Grid Table 7 Colorful Accent 3" w:uiPriority="52"/>
+    <w:lsdException w:name="Grid Table 1 Light Accent 4" w:uiPriority="46"/>
+    <w:lsdException w:name="Grid Table 2 Accent 4" w:uiPriority="47"/>
+    <w:lsdException w:name="Grid Table 3 Accent 4" w:uiPriority="48"/>
+    <w:lsdException w:name="Grid Table 4 Accent 4" w:uiPriority="49"/>
+    <w:lsdException w:name="Grid Table 5 Dark Accent 4" w:uiPriority="50"/>
+    <w:lsdException w:name="Grid Table 6 Colorful Accent 4" w:uiPriority="51"/>
+    <w:lsdException w:name="Grid Table 7 Colorful Accent 4" w:uiPriority="52"/>
+    <w:lsdException w:name="Grid Table 1 Light Accent 5" w:uiPriority="46"/>
+    <w:lsdException w:name="Grid Table 2 Accent 5" w:uiPriority="47"/>
+    <w:lsdException w:name="Grid Table 3 Accent 5" w:uiPriority="48"/>
+    <w:lsdException w:name="Grid Table 4 Accent 5" w:uiPriority="49"/>
+    <w:lsdException w:name="Grid Table 5 Dark Accent 5" w:uiPriority="50"/>
+    <w:lsdException w:name="Grid Table 6 Colorful Accent 5" w:uiPriority="51"/>
+    <w:lsdException w:name="Grid Table 7 Colorful Accent 5" w:uiPriority="52"/>
+    <w:lsdException w:name="Grid Table 1 Light Accent 6" w:uiPriority="46"/>
+    <w:lsdException w:name="Grid Table 2 Accent 6" w:uiPriority="47"/>
+    <w:lsdException w:name="Grid Table 3 Accent 6" w:uiPriority="48"/>
+    <w:lsdException w:name="Grid Table 4 Accent 6" w:uiPriority="49"/>
+    <w:lsdException w:name="Grid Table 5 Dark Accent 6" w:uiPriority="50"/>
+    <w:lsdException w:name="Grid Table 6 Colorful Accent 6" w:uiPriority="51"/>
+    <w:lsdException w:name="Grid Table 7 Colorful Accent 6" w:uiPriority="52"/>
+    <w:lsdException w:name="List Table 1 Light" w:uiPriority="46"/>
+    <w:lsdException w:name="List Table 2" w:uiPriority="47"/>
+    <w:lsdException w:name="List Table 3" w:uiPriority="48"/>
+    <w:lsdException w:name="List Table 4" w:uiPriority="49"/>
+    <w:lsdException w:name="List Table 5 Dark" w:uiPriority="50"/>
+    <w:lsdException w:name="List Table 6 Colorful" w:uiPriority="51"/>
+    <w:lsdException w:name="List Table 7 Colorful" w:uiPriority="52"/>
+    <w:lsdException w:name="List Table 1 Light Accent 1" w:uiPriority="46"/>
+    <w:lsdException w:name="List Table 2 Accent 1" w:uiPriority="47"/>
+    <w:lsdException w:name="List Table 3 Accent 1" w:uiPriority="48"/>
+    <w:lsdException w:name="List Table 4 Accent 1" w:uiPriority="49"/>
+    <w:lsdException w:name="List Table 5 Dark Accent 1" w:uiPriority="50"/>
+    <w:lsdException w:name="List Table 6 Colorful Accent 1" w:uiPriority="51"/>
+    <w:lsdException w:name="List Table 7 Colorful Accent 1" w:uiPriority="52"/>
+    <w:lsdException w:name="List Table 1 Light Accent 2" w:uiPriority="46"/>
+    <w:lsdException w:name="List Table 2 Accent 2" w:uiPriority="47"/>
+    <w:lsdException w:name="List Table 3 Accent 2" w:uiPriority="48"/>
+    <w:lsdException w:name="List Table 4 Accent 2" w:uiPriority="49"/>
+    <w:lsdException w:name="List Table 5 Dark Accent 2" w:uiPriority="50"/>
+    <w:lsdException w:name="List Table 6 Colorful Accent 2" w:uiPriority="51"/>
+    <w:lsdException w:name="List Table 7 Colorful Accent 2" w:uiPriority="52"/>
+    <w:lsdException w:name="List Table 1 Light Accent 3" w:uiPriority="46"/>
+    <w:lsdException w:name="List Table 2 Accent 3" w:uiPriority="47"/>
+    <w:lsdException w:name="List Table 3 Accent 3" w:uiPriority="48"/>
+    <w:lsdException w:name="List Table 4 Accent 3" w:uiPriority="49"/>
+    <w:lsdException w:name="List Table 5 Dark Accent 3" w:uiPriority="50"/>
+    <w:lsdException w:name="List Table 6 Colorful Accent 3" w:uiPriority="51"/>
+    <w:lsdException w:name="List Table 7 Colorful Accent 3" w:uiPriority="52"/>
+    <w:lsdException w:name="List Table 1 Light Accent 4" w:uiPriority="46"/>
+    <w:lsdException w:name="List Table 2 Accent 4" w:uiPriority="47"/>
+    <w:lsdException w:name="List Table 3 Accent 4" w:uiPriority="48"/>
+    <w:lsdException w:name="List Table 4 Accent 4" w:uiPriority="49"/>
+    <w:lsdException w:name="List Table 5 Dark Accent 4" w:uiPriority="50"/>
+    <w:lsdException w:name="List Table 6 Colorful Accent 4" w:uiPriority="51"/>
+    <w:lsdException w:name="List Table 7 Colorful Accent 4" w:uiPriority="52"/>
+    <w:lsdException w:name="List Table 1 Light Accent 5" w:uiPriority="46"/>
+    <w:lsdException w:name="List Table 2 Accent 5" w:uiPriority="47"/>
+    <w:lsdException w:name="List Table 3 Accent 5" w:uiPriority="48"/>
+    <w:lsdException w:name="List Table 4 Accent 5" w:uiPriority="49"/>
+    <w:lsdException w:name="List Table 5 Dark Accent 5" w:uiPriority="50"/>
+    <w:lsdException w:name="List Table 6 Colorful Accent 5" w:uiPriority="51"/>
+    <w:lsdException w:name="List Table 7 Colorful Accent 5" w:uiPriority="52"/>
+    <w:lsdException w:name="List Table 1 Light Accent 6" w:uiPriority="46"/>
+    <w:lsdException w:name="List Table 2 Accent 6" w:uiPriority="47"/>
+    <w:lsdException w:name="List Table 3 Accent 6" w:uiPriority="48"/>
+    <w:lsdException w:name="List Table 4 Accent 6" w:uiPriority="49"/>
+    <w:lsdException w:name="List Table 5 Dark Accent 6" w:uiPriority="50"/>
+    <w:lsdException w:name="List Table 6 Colorful Accent 6" w:uiPriority="51"/>
+    <w:lsdException w:name="List Table 7 Colorful Accent 6" w:uiPriority="52"/>
+    <w:lsdException w:name="Mention" w:semiHidden="1" w:unhideWhenUsed="1"/>
+    <w:lsdException w:name="Smart Hyperlink" w:semiHidden="1" w:unhideWhenUsed="1"/>
+    <w:lsdException w:name="Hashtag" w:semiHidden="1" w:unhideWhenUsed="1"/>
+    <w:lsdException w:name="Unresolved Mention" w:semiHidden="1" w:unhideWhenUsed="1"/>
   </w:latentStyles>
   <w:style w:type="paragraph" w:default="1" w:styleId="Normal">
     <w:name w:val="Normal"/>
@@ -2936,252 +3302,35 @@
       <w:contextualSpacing/>
     </w:pPr>
   </w:style>
-</w:styles>
-</file>
-
-<file path=word/stylesWithEffects.xml><?xml version="1.0" encoding="utf-8"?>
-<w:styles xmlns:wpc="http://schemas.microsoft.com/office/word/2010/wordprocessingCanvas" xmlns:mc="http://schemas.openxmlformats.org/markup-compatibility/2006" xmlns:o="urn:schemas-microsoft-com:office:office" xmlns:r="http://schemas.openxmlformats.org/officeDocument/2006/relationships" xmlns:m="http://schemas.openxmlformats.org/officeDocument/2006/math" xmlns:v="urn:schemas-microsoft-com:vml" xmlns:wp14="http://schemas.microsoft.com/office/word/2010/wordprocessingDrawing" xmlns:wp="http://schemas.openxmlformats.org/drawingml/2006/wordprocessingDrawing" xmlns:w10="urn:schemas-microsoft-com:office:word" xmlns:w="http://schemas.openxmlformats.org/wordprocessingml/2006/main" xmlns:w14="http://schemas.microsoft.com/office/word/2010/wordml" xmlns:wpg="http://schemas.microsoft.com/office/word/2010/wordprocessingGroup" xmlns:wpi="http://schemas.microsoft.com/office/word/2010/wordprocessingInk" xmlns:wne="http://schemas.microsoft.com/office/word/2006/wordml" xmlns:wps="http://schemas.microsoft.com/office/word/2010/wordprocessingShape" mc:Ignorable="w14 wp14">
-  <w:docDefaults>
-    <w:rPrDefault>
-      <w:rPr>
-        <w:rFonts w:asciiTheme="minorHAnsi" w:eastAsiaTheme="minorHAnsi" w:hAnsiTheme="minorHAnsi" w:cstheme="minorBidi"/>
-        <w:sz w:val="22"/>
-        <w:szCs w:val="22"/>
-        <w:lang w:val="en-US" w:eastAsia="en-US" w:bidi="ar-SA"/>
-      </w:rPr>
-    </w:rPrDefault>
-    <w:pPrDefault>
-      <w:pPr>
-        <w:spacing w:after="200" w:line="276" w:lineRule="auto"/>
-      </w:pPr>
-    </w:pPrDefault>
-  </w:docDefaults>
-  <w:latentStyles w:defLockedState="0" w:defUIPriority="99" w:defSemiHidden="1" w:defUnhideWhenUsed="1" w:defQFormat="0" w:count="267">
-    <w:lsdException w:name="Normal" w:semiHidden="0" w:uiPriority="0" w:unhideWhenUsed="0" w:qFormat="1"/>
-    <w:lsdException w:name="heading 1" w:semiHidden="0" w:uiPriority="9" w:unhideWhenUsed="0" w:qFormat="1"/>
-    <w:lsdException w:name="heading 2" w:uiPriority="9" w:qFormat="1"/>
-    <w:lsdException w:name="heading 3" w:uiPriority="9" w:qFormat="1"/>
-    <w:lsdException w:name="heading 4" w:uiPriority="9" w:qFormat="1"/>
-    <w:lsdException w:name="heading 5" w:uiPriority="9" w:qFormat="1"/>
-    <w:lsdException w:name="heading 6" w:uiPriority="9" w:qFormat="1"/>
-    <w:lsdException w:name="heading 7" w:uiPriority="9" w:qFormat="1"/>
-    <w:lsdException w:name="heading 8" w:uiPriority="9" w:qFormat="1"/>
-    <w:lsdException w:name="heading 9" w:uiPriority="9" w:qFormat="1"/>
-    <w:lsdException w:name="toc 1" w:uiPriority="39"/>
-    <w:lsdException w:name="toc 2" w:uiPriority="39"/>
-    <w:lsdException w:name="toc 3" w:uiPriority="39"/>
-    <w:lsdException w:name="toc 4" w:uiPriority="39"/>
-    <w:lsdException w:name="toc 5" w:uiPriority="39"/>
-    <w:lsdException w:name="toc 6" w:uiPriority="39"/>
-    <w:lsdException w:name="toc 7" w:uiPriority="39"/>
-    <w:lsdException w:name="toc 8" w:uiPriority="39"/>
-    <w:lsdException w:name="toc 9" w:uiPriority="39"/>
-    <w:lsdException w:name="caption" w:uiPriority="35" w:qFormat="1"/>
-    <w:lsdException w:name="Title" w:semiHidden="0" w:uiPriority="10" w:unhideWhenUsed="0" w:qFormat="1"/>
-    <w:lsdException w:name="Default Paragraph Font" w:uiPriority="1"/>
-    <w:lsdException w:name="Subtitle" w:semiHidden="0" w:uiPriority="11" w:unhideWhenUsed="0" w:qFormat="1"/>
-    <w:lsdException w:name="Strong" w:semiHidden="0" w:uiPriority="22" w:unhideWhenUsed="0" w:qFormat="1"/>
-    <w:lsdException w:name="Emphasis" w:semiHidden="0" w:uiPriority="20" w:unhideWhenUsed="0" w:qFormat="1"/>
-    <w:lsdException w:name="Table Grid" w:semiHidden="0" w:uiPriority="59" w:unhideWhenUsed="0"/>
-    <w:lsdException w:name="Placeholder Text" w:unhideWhenUsed="0"/>
-    <w:lsdException w:name="No Spacing" w:semiHidden="0" w:uiPriority="1" w:unhideWhenUsed="0" w:qFormat="1"/>
-    <w:lsdException w:name="Light Shading" w:semiHidden="0" w:uiPriority="60" w:unhideWhenUsed="0"/>
-    <w:lsdException w:name="Light List" w:semiHidden="0" w:uiPriority="61" w:unhideWhenUsed="0"/>
-    <w:lsdException w:name="Light Grid" w:semiHidden="0" w:uiPriority="62" w:unhideWhenUsed="0"/>
-    <w:lsdException w:name="Medium Shading 1" w:semiHidden="0" w:uiPriority="63" w:unhideWhenUsed="0"/>
-    <w:lsdException w:name="Medium Shading 2" w:semiHidden="0" w:uiPriority="64" w:unhideWhenUsed="0"/>
-    <w:lsdException w:name="Medium List 1" w:semiHidden="0" w:uiPriority="65" w:unhideWhenUsed="0"/>
-    <w:lsdException w:name="Medium List 2" w:semiHidden="0" w:uiPriority="66" w:unhideWhenUsed="0"/>
-    <w:lsdException w:name="Medium Grid 1" w:semiHidden="0" w:uiPriority="67" w:unhideWhenUsed="0"/>
-    <w:lsdException w:name="Medium Grid 2" w:semiHidden="0" w:uiPriority="68" w:unhideWhenUsed="0"/>
-    <w:lsdException w:name="Medium Grid 3" w:semiHidden="0" w:uiPriority="69" w:unhideWhenUsed="0"/>
-    <w:lsdException w:name="Dark List" w:semiHidden="0" w:uiPriority="70" w:unhideWhenUsed="0"/>
-    <w:lsdException w:name="Colorful Shading" w:semiHidden="0" w:uiPriority="71" w:unhideWhenUsed="0"/>
-    <w:lsdException w:name="Colorful List" w:semiHidden="0" w:uiPriority="72" w:unhideWhenUsed="0"/>
-    <w:lsdException w:name="Colorful Grid" w:semiHidden="0" w:uiPriority="73" w:unhideWhenUsed="0"/>
-    <w:lsdException w:name="Light Shading Accent 1" w:semiHidden="0" w:uiPriority="60" w:unhideWhenUsed="0"/>
-    <w:lsdException w:name="Light List Accent 1" w:semiHidden="0" w:uiPriority="61" w:unhideWhenUsed="0"/>
-    <w:lsdException w:name="Light Grid Accent 1" w:semiHidden="0" w:uiPriority="62" w:unhideWhenUsed="0"/>
-    <w:lsdException w:name="Medium Shading 1 Accent 1" w:semiHidden="0" w:uiPriority="63" w:unhideWhenUsed="0"/>
-    <w:lsdException w:name="Medium Shading 2 Accent 1" w:semiHidden="0" w:uiPriority="64" w:unhideWhenUsed="0"/>
-    <w:lsdException w:name="Medium List 1 Accent 1" w:semiHidden="0" w:uiPriority="65" w:unhideWhenUsed="0"/>
-    <w:lsdException w:name="Revision" w:unhideWhenUsed="0"/>
-    <w:lsdException w:name="List Paragraph" w:semiHidden="0" w:uiPriority="34" w:unhideWhenUsed="0" w:qFormat="1"/>
-    <w:lsdException w:name="Quote" w:semiHidden="0" w:uiPriority="29" w:unhideWhenUsed="0" w:qFormat="1"/>
-    <w:lsdException w:name="Intense Quote" w:semiHidden="0" w:uiPriority="30" w:unhideWhenUsed="0" w:qFormat="1"/>
-    <w:lsdException w:name="Medium List 2 Accent 1" w:semiHidden="0" w:uiPriority="66" w:unhideWhenUsed="0"/>
-    <w:lsdException w:name="Medium Grid 1 Accent 1" w:semiHidden="0" w:uiPriority="67" w:unhideWhenUsed="0"/>
-    <w:lsdException w:name="Medium Grid 2 Accent 1" w:semiHidden="0" w:uiPriority="68" w:unhideWhenUsed="0"/>
-    <w:lsdException w:name="Medium Grid 3 Accent 1" w:semiHidden="0" w:uiPriority="69" w:unhideWhenUsed="0"/>
-    <w:lsdException w:name="Dark List Accent 1" w:semiHidden="0" w:uiPriority="70" w:unhideWhenUsed="0"/>
-    <w:lsdException w:name="Colorful Shading Accent 1" w:semiHidden="0" w:uiPriority="71" w:unhideWhenUsed="0"/>
-    <w:lsdException w:name="Colorful List Accent 1" w:semiHidden="0" w:uiPriority="72" w:unhideWhenUsed="0"/>
-    <w:lsdException w:name="Colorful Grid Accent 1" w:semiHidden="0" w:uiPriority="73" w:unhideWhenUsed="0"/>
-    <w:lsdException w:name="Light Shading Accent 2" w:semiHidden="0" w:uiPriority="60" w:unhideWhenUsed="0"/>
-    <w:lsdException w:name="Light List Accent 2" w:semiHidden="0" w:uiPriority="61" w:unhideWhenUsed="0"/>
-    <w:lsdException w:name="Light Grid Accent 2" w:semiHidden="0" w:uiPriority="62" w:unhideWhenUsed="0"/>
-    <w:lsdException w:name="Medium Shading 1 Accent 2" w:semiHidden="0" w:uiPriority="63" w:unhideWhenUsed="0"/>
-    <w:lsdException w:name="Medium Shading 2 Accent 2" w:semiHidden="0" w:uiPriority="64" w:unhideWhenUsed="0"/>
-    <w:lsdException w:name="Medium List 1 Accent 2" w:semiHidden="0" w:uiPriority="65" w:unhideWhenUsed="0"/>
-    <w:lsdException w:name="Medium List 2 Accent 2" w:semiHidden="0" w:uiPriority="66" w:unhideWhenUsed="0"/>
-    <w:lsdException w:name="Medium Grid 1 Accent 2" w:semiHidden="0" w:uiPriority="67" w:unhideWhenUsed="0"/>
-    <w:lsdException w:name="Medium Grid 2 Accent 2" w:semiHidden="0" w:uiPriority="68" w:unhideWhenUsed="0"/>
-    <w:lsdException w:name="Medium Grid 3 Accent 2" w:semiHidden="0" w:uiPriority="69" w:unhideWhenUsed="0"/>
-    <w:lsdException w:name="Dark List Accent 2" w:semiHidden="0" w:uiPriority="70" w:unhideWhenUsed="0"/>
-    <w:lsdException w:name="Colorful Shading Accent 2" w:semiHidden="0" w:uiPriority="71" w:unhideWhenUsed="0"/>
-    <w:lsdException w:name="Colorful List Accent 2" w:semiHidden="0" w:uiPriority="72" w:unhideWhenUsed="0"/>
-    <w:lsdException w:name="Colorful Grid Accent 2" w:semiHidden="0" w:uiPriority="73" w:unhideWhenUsed="0"/>
-    <w:lsdException w:name="Light Shading Accent 3" w:semiHidden="0" w:uiPriority="60" w:unhideWhenUsed="0"/>
-    <w:lsdException w:name="Light List Accent 3" w:semiHidden="0" w:uiPriority="61" w:unhideWhenUsed="0"/>
-    <w:lsdException w:name="Light Grid Accent 3" w:semiHidden="0" w:uiPriority="62" w:unhideWhenUsed="0"/>
-    <w:lsdException w:name="Medium Shading 1 Accent 3" w:semiHidden="0" w:uiPriority="63" w:unhideWhenUsed="0"/>
-    <w:lsdException w:name="Medium Shading 2 Accent 3" w:semiHidden="0" w:uiPriority="64" w:unhideWhenUsed="0"/>
-    <w:lsdException w:name="Medium List 1 Accent 3" w:semiHidden="0" w:uiPriority="65" w:unhideWhenUsed="0"/>
-    <w:lsdException w:name="Medium List 2 Accent 3" w:semiHidden="0" w:uiPriority="66" w:unhideWhenUsed="0"/>
-    <w:lsdException w:name="Medium Grid 1 Accent 3" w:semiHidden="0" w:uiPriority="67" w:unhideWhenUsed="0"/>
-    <w:lsdException w:name="Medium Grid 2 Accent 3" w:semiHidden="0" w:uiPriority="68" w:unhideWhenUsed="0"/>
-    <w:lsdException w:name="Medium Grid 3 Accent 3" w:semiHidden="0" w:uiPriority="69" w:unhideWhenUsed="0"/>
-    <w:lsdException w:name="Dark List Accent 3" w:semiHidden="0" w:uiPriority="70" w:unhideWhenUsed="0"/>
-    <w:lsdException w:name="Colorful Shading Accent 3" w:semiHidden="0" w:uiPriority="71" w:unhideWhenUsed="0"/>
-    <w:lsdException w:name="Colorful List Accent 3" w:semiHidden="0" w:uiPriority="72" w:unhideWhenUsed="0"/>
-    <w:lsdException w:name="Colorful Grid Accent 3" w:semiHidden="0" w:uiPriority="73" w:unhideWhenUsed="0"/>
-    <w:lsdException w:name="Light Shading Accent 4" w:semiHidden="0" w:uiPriority="60" w:unhideWhenUsed="0"/>
-    <w:lsdException w:name="Light List Accent 4" w:semiHidden="0" w:uiPriority="61" w:unhideWhenUsed="0"/>
-    <w:lsdException w:name="Light Grid Accent 4" w:semiHidden="0" w:uiPriority="62" w:unhideWhenUsed="0"/>
-    <w:lsdException w:name="Medium Shading 1 Accent 4" w:semiHidden="0" w:uiPriority="63" w:unhideWhenUsed="0"/>
-    <w:lsdException w:name="Medium Shading 2 Accent 4" w:semiHidden="0" w:uiPriority="64" w:unhideWhenUsed="0"/>
-    <w:lsdException w:name="Medium List 1 Accent 4" w:semiHidden="0" w:uiPriority="65" w:unhideWhenUsed="0"/>
-    <w:lsdException w:name="Medium List 2 Accent 4" w:semiHidden="0" w:uiPriority="66" w:unhideWhenUsed="0"/>
-    <w:lsdException w:name="Medium Grid 1 Accent 4" w:semiHidden="0" w:uiPriority="67" w:unhideWhenUsed="0"/>
-    <w:lsdException w:name="Medium Grid 2 Accent 4" w:semiHidden="0" w:uiPriority="68" w:unhideWhenUsed="0"/>
-    <w:lsdException w:name="Medium Grid 3 Accent 4" w:semiHidden="0" w:uiPriority="69" w:unhideWhenUsed="0"/>
-    <w:lsdException w:name="Dark List Accent 4" w:semiHidden="0" w:uiPriority="70" w:unhideWhenUsed="0"/>
-    <w:lsdException w:name="Colorful Shading Accent 4" w:semiHidden="0" w:uiPriority="71" w:unhideWhenUsed="0"/>
-    <w:lsdException w:name="Colorful List Accent 4" w:semiHidden="0" w:uiPriority="72" w:unhideWhenUsed="0"/>
-    <w:lsdException w:name="Colorful Grid Accent 4" w:semiHidden="0" w:uiPriority="73" w:unhideWhenUsed="0"/>
-    <w:lsdException w:name="Light Shading Accent 5" w:semiHidden="0" w:uiPriority="60" w:unhideWhenUsed="0"/>
-    <w:lsdException w:name="Light List Accent 5" w:semiHidden="0" w:uiPriority="61" w:unhideWhenUsed="0"/>
-    <w:lsdException w:name="Light Grid Accent 5" w:semiHidden="0" w:uiPriority="62" w:unhideWhenUsed="0"/>
-    <w:lsdException w:name="Medium Shading 1 Accent 5" w:semiHidden="0" w:uiPriority="63" w:unhideWhenUsed="0"/>
-    <w:lsdException w:name="Medium Shading 2 Accent 5" w:semiHidden="0" w:uiPriority="64" w:unhideWhenUsed="0"/>
-    <w:lsdException w:name="Medium List 1 Accent 5" w:semiHidden="0" w:uiPriority="65" w:unhideWhenUsed="0"/>
-    <w:lsdException w:name="Medium List 2 Accent 5" w:semiHidden="0" w:uiPriority="66" w:unhideWhenUsed="0"/>
-    <w:lsdException w:name="Medium Grid 1 Accent 5" w:semiHidden="0" w:uiPriority="67" w:unhideWhenUsed="0"/>
-    <w:lsdException w:name="Medium Grid 2 Accent 5" w:semiHidden="0" w:uiPriority="68" w:unhideWhenUsed="0"/>
-    <w:lsdException w:name="Medium Grid 3 Accent 5" w:semiHidden="0" w:uiPriority="69" w:unhideWhenUsed="0"/>
-    <w:lsdException w:name="Dark List Accent 5" w:semiHidden="0" w:uiPriority="70" w:unhideWhenUsed="0"/>
-    <w:lsdException w:name="Colorful Shading Accent 5" w:semiHidden="0" w:uiPriority="71" w:unhideWhenUsed="0"/>
-    <w:lsdException w:name="Colorful List Accent 5" w:semiHidden="0" w:uiPriority="72" w:unhideWhenUsed="0"/>
-    <w:lsdException w:name="Colorful Grid Accent 5" w:semiHidden="0" w:uiPriority="73" w:unhideWhenUsed="0"/>
-    <w:lsdException w:name="Light Shading Accent 6" w:semiHidden="0" w:uiPriority="60" w:unhideWhenUsed="0"/>
-    <w:lsdException w:name="Light List Accent 6" w:semiHidden="0" w:uiPriority="61" w:unhideWhenUsed="0"/>
-    <w:lsdException w:name="Light Grid Accent 6" w:semiHidden="0" w:uiPriority="62" w:unhideWhenUsed="0"/>
-    <w:lsdException w:name="Medium Shading 1 Accent 6" w:semiHidden="0" w:uiPriority="63" w:unhideWhenUsed="0"/>
-    <w:lsdException w:name="Medium Shading 2 Accent 6" w:semiHidden="0" w:uiPriority="64" w:unhideWhenUsed="0"/>
-    <w:lsdException w:name="Medium List 1 Accent 6" w:semiHidden="0" w:uiPriority="65" w:unhideWhenUsed="0"/>
-    <w:lsdException w:name="Medium List 2 Accent 6" w:semiHidden="0" w:uiPriority="66" w:unhideWhenUsed="0"/>
-    <w:lsdException w:name="Medium Grid 1 Accent 6" w:semiHidden="0" w:uiPriority="67" w:unhideWhenUsed="0"/>
-    <w:lsdException w:name="Medium Grid 2 Accent 6" w:semiHidden="0" w:uiPriority="68" w:unhideWhenUsed="0"/>
-    <w:lsdException w:name="Medium Grid 3 Accent 6" w:semiHidden="0" w:uiPriority="69" w:unhideWhenUsed="0"/>
-    <w:lsdException w:name="Dark List Accent 6" w:semiHidden="0" w:uiPriority="70" w:unhideWhenUsed="0"/>
-    <w:lsdException w:name="Colorful Shading Accent 6" w:semiHidden="0" w:uiPriority="71" w:unhideWhenUsed="0"/>
-    <w:lsdException w:name="Colorful List Accent 6" w:semiHidden="0" w:uiPriority="72" w:unhideWhenUsed="0"/>
-    <w:lsdException w:name="Colorful Grid Accent 6" w:semiHidden="0" w:uiPriority="73" w:unhideWhenUsed="0"/>
-    <w:lsdException w:name="Subtle Emphasis" w:semiHidden="0" w:uiPriority="19" w:unhideWhenUsed="0" w:qFormat="1"/>
-    <w:lsdException w:name="Intense Emphasis" w:semiHidden="0" w:uiPriority="21" w:unhideWhenUsed="0" w:qFormat="1"/>
-    <w:lsdException w:name="Subtle Reference" w:semiHidden="0" w:uiPriority="31" w:unhideWhenUsed="0" w:qFormat="1"/>
-    <w:lsdException w:name="Intense Reference" w:semiHidden="0" w:uiPriority="32" w:unhideWhenUsed="0" w:qFormat="1"/>
-    <w:lsdException w:name="Book Title" w:semiHidden="0" w:uiPriority="33" w:unhideWhenUsed="0" w:qFormat="1"/>
-    <w:lsdException w:name="Bibliography" w:uiPriority="37"/>
-    <w:lsdException w:name="TOC Heading" w:uiPriority="39" w:qFormat="1"/>
-  </w:latentStyles>
-  <w:style w:type="paragraph" w:default="1" w:styleId="Normal">
-    <w:name w:val="Normal"/>
-    <w:qFormat/>
-  </w:style>
-  <w:style w:type="paragraph" w:styleId="Heading1">
-    <w:name w:val="heading 1"/>
+  <w:style w:type="paragraph" w:styleId="BalloonText">
+    <w:name w:val="Balloon Text"/>
     <w:basedOn w:val="Normal"/>
-    <w:link w:val="Heading1Char"/>
-    <w:uiPriority w:val="9"/>
-    <w:qFormat/>
-    <w:rsid w:val="003B2D8B"/>
-    <w:pPr>
-      <w:spacing w:before="100" w:beforeAutospacing="1" w:after="100" w:afterAutospacing="1" w:line="240" w:lineRule="auto"/>
-      <w:outlineLvl w:val="0"/>
-    </w:pPr>
-    <w:rPr>
-      <w:rFonts w:ascii="Times New Roman" w:eastAsia="Times New Roman" w:hAnsi="Times New Roman" w:cs="Times New Roman"/>
-      <w:b/>
-      <w:bCs/>
-      <w:kern w:val="36"/>
-      <w:sz w:val="48"/>
-      <w:szCs w:val="48"/>
-    </w:rPr>
-  </w:style>
-  <w:style w:type="character" w:default="1" w:styleId="DefaultParagraphFont">
-    <w:name w:val="Default Paragraph Font"/>
-    <w:uiPriority w:val="1"/>
-    <w:semiHidden/>
-    <w:unhideWhenUsed/>
-  </w:style>
-  <w:style w:type="table" w:default="1" w:styleId="TableNormal">
-    <w:name w:val="Normal Table"/>
+    <w:link w:val="BalloonTextChar"/>
     <w:uiPriority w:val="99"/>
     <w:semiHidden/>
     <w:unhideWhenUsed/>
-    <w:tblPr>
-      <w:tblInd w:w="0" w:type="dxa"/>
-      <w:tblCellMar>
-        <w:top w:w="0" w:type="dxa"/>
-        <w:left w:w="108" w:type="dxa"/>
-        <w:bottom w:w="0" w:type="dxa"/>
-        <w:right w:w="108" w:type="dxa"/>
-      </w:tblCellMar>
-    </w:tblPr>
+    <w:rsid w:val="00791B89"/>
+    <w:pPr>
+      <w:spacing w:after="0" w:line="240" w:lineRule="auto"/>
+    </w:pPr>
+    <w:rPr>
+      <w:rFonts w:ascii="Segoe UI" w:hAnsi="Segoe UI" w:cs="Segoe UI"/>
+      <w:sz w:val="18"/>
+      <w:szCs w:val="18"/>
+    </w:rPr>
   </w:style>
-  <w:style w:type="numbering" w:default="1" w:styleId="NoList">
-    <w:name w:val="No List"/>
+  <w:style w:type="character" w:customStyle="1" w:styleId="BalloonTextChar">
+    <w:name w:val="Balloon Text Char"/>
+    <w:basedOn w:val="DefaultParagraphFont"/>
+    <w:link w:val="BalloonText"/>
     <w:uiPriority w:val="99"/>
     <w:semiHidden/>
-    <w:unhideWhenUsed/>
-  </w:style>
-  <w:style w:type="character" w:styleId="Hyperlink">
-    <w:name w:val="Hyperlink"/>
-    <w:basedOn w:val="DefaultParagraphFont"/>
-    <w:uiPriority w:val="99"/>
-    <w:unhideWhenUsed/>
-    <w:rsid w:val="003B2D8B"/>
+    <w:rsid w:val="00791B89"/>
     <w:rPr>
-      <w:color w:val="0000FF" w:themeColor="hyperlink"/>
-      <w:u w:val="single"/>
+      <w:rFonts w:ascii="Segoe UI" w:hAnsi="Segoe UI" w:cs="Segoe UI"/>
+      <w:sz w:val="18"/>
+      <w:szCs w:val="18"/>
     </w:rPr>
-  </w:style>
-  <w:style w:type="character" w:customStyle="1" w:styleId="Heading1Char">
-    <w:name w:val="Heading 1 Char"/>
-    <w:basedOn w:val="DefaultParagraphFont"/>
-    <w:link w:val="Heading1"/>
-    <w:uiPriority w:val="9"/>
-    <w:rsid w:val="003B2D8B"/>
-    <w:rPr>
-      <w:rFonts w:ascii="Times New Roman" w:eastAsia="Times New Roman" w:hAnsi="Times New Roman" w:cs="Times New Roman"/>
-      <w:b/>
-      <w:bCs/>
-      <w:kern w:val="36"/>
-      <w:sz w:val="48"/>
-      <w:szCs w:val="48"/>
-    </w:rPr>
-  </w:style>
-  <w:style w:type="paragraph" w:styleId="ListParagraph">
-    <w:name w:val="List Paragraph"/>
-    <w:basedOn w:val="Normal"/>
-    <w:uiPriority w:val="34"/>
-    <w:qFormat/>
-    <w:rsid w:val="00D91A62"/>
-    <w:pPr>
-      <w:ind w:left="720"/>
-      <w:contextualSpacing/>
-    </w:pPr>
   </w:style>
 </w:styles>
 </file>
@@ -3476,7 +3625,7 @@
 </file>
 
 <file path=customXml/itemProps1.xml><?xml version="1.0" encoding="utf-8"?>
-<ds:datastoreItem xmlns:ds="http://schemas.openxmlformats.org/officeDocument/2006/customXml" ds:itemID="{1F7F1512-9151-478C-8A96-B5732747AEF0}">
+<ds:datastoreItem xmlns:ds="http://schemas.openxmlformats.org/officeDocument/2006/customXml" ds:itemID="{F1B1D4D3-830F-4A94-A2B0-C71A12A2CC95}">
   <ds:schemaRefs>
     <ds:schemaRef ds:uri="http://schemas.openxmlformats.org/officeDocument/2006/bibliography"/>
   </ds:schemaRefs>

</xml_diff>